<commit_message>
Edited the 2-page summary
The font size is smaller maintaining it at 2 page only
</commit_message>
<xml_diff>
--- a/nile UN/30308018800232.docx
+++ b/nile UN/30308018800232.docx
@@ -22,13 +22,13 @@
         <w:tblLook w:val="04A0" w:firstRow="1" w:lastRow="0" w:firstColumn="1" w:lastColumn="0" w:noHBand="0" w:noVBand="1"/>
       </w:tblPr>
       <w:tblGrid>
-        <w:gridCol w:w="2021"/>
+        <w:gridCol w:w="2022"/>
         <w:gridCol w:w="2217"/>
         <w:gridCol w:w="576"/>
-        <w:gridCol w:w="1551"/>
-        <w:gridCol w:w="708"/>
-        <w:gridCol w:w="1641"/>
-        <w:gridCol w:w="1722"/>
+        <w:gridCol w:w="1407"/>
+        <w:gridCol w:w="852"/>
+        <w:gridCol w:w="1561"/>
+        <w:gridCol w:w="1801"/>
       </w:tblGrid>
       <w:tr>
         <w:trPr>
@@ -95,52 +95,72 @@
                   <w:rFonts w:cstheme="majorBidi"/>
                   <w:bCs/>
                 </w:rPr>
-                <w:id w:val="-872605370"/>
+                <w:id w:val="666673599"/>
                 <w:placeholder>
-                  <w:docPart w:val="9FD49F390D5F4B5B999942D8153209D6"/>
+                  <w:docPart w:val="DC211574990543D0A9759A3749C62FB4"/>
                 </w:placeholder>
               </w:sdtPr>
               <w:sdtEndPr>
                 <w:rPr>
-                  <w:rStyle w:val="DefaultParagraphFont"/>
-                  <w:rFonts w:ascii="Times New Roman" w:hAnsi="Times New Roman"/>
-                  <w:b w:val="0"/>
-                  <w:sz w:val="24"/>
+                  <w:rStyle w:val="Style1"/>
                 </w:rPr>
               </w:sdtEndPr>
               <w:sdtContent>
-                <w:tc>
-                  <w:tcPr>
-                    <w:tcW w:w="4031" w:type="pct"/>
-                    <w:gridSpan w:val="6"/>
-                    <w:tcBorders>
-                      <w:top w:val="double" w:sz="4" w:space="0" w:color="5B9BD5" w:themeColor="accent5"/>
-                      <w:left w:val="double" w:sz="4" w:space="0" w:color="5B9BD5" w:themeColor="accent5"/>
-                      <w:bottom w:val="double" w:sz="4" w:space="0" w:color="5B9BD5" w:themeColor="accent5"/>
-                      <w:right w:val="double" w:sz="4" w:space="0" w:color="5B9BD5" w:themeColor="accent5"/>
-                    </w:tcBorders>
-                    <w:hideMark/>
-                  </w:tcPr>
-                  <w:p>
-                    <w:pPr>
-                      <w:tabs>
-                        <w:tab w:val="left" w:pos="5004"/>
-                      </w:tabs>
-                      <w:spacing w:before="40" w:after="40"/>
-                      <w:jc w:val="center"/>
-                      <w:rPr>
-                        <w:rFonts w:cstheme="majorBidi"/>
-                        <w:bCs/>
-                      </w:rPr>
-                    </w:pPr>
-                    <w:r>
-                      <w:rPr>
-                        <w:rStyle w:val="Style1"/>
-                      </w:rPr>
-                      <w:t>The 9 Sines Audio Denoising Radio</w:t>
-                    </w:r>
-                  </w:p>
-                </w:tc>
+                <w:sdt>
+                  <w:sdtPr>
+                    <w:rPr>
+                      <w:rStyle w:val="Style1"/>
+                      <w:rFonts w:cstheme="majorBidi"/>
+                      <w:bCs/>
+                    </w:rPr>
+                    <w:id w:val="-872605370"/>
+                    <w:placeholder>
+                      <w:docPart w:val="2F284CCB15C042EE8551C97DBAB7FD43"/>
+                    </w:placeholder>
+                  </w:sdtPr>
+                  <w:sdtEndPr>
+                    <w:rPr>
+                      <w:rStyle w:val="DefaultParagraphFont"/>
+                      <w:rFonts w:ascii="Times New Roman" w:hAnsi="Times New Roman"/>
+                      <w:b w:val="0"/>
+                      <w:sz w:val="24"/>
+                    </w:rPr>
+                  </w:sdtEndPr>
+                  <w:sdtContent>
+                    <w:tc>
+                      <w:tcPr>
+                        <w:tcW w:w="4031" w:type="pct"/>
+                        <w:gridSpan w:val="6"/>
+                        <w:tcBorders>
+                          <w:top w:val="double" w:sz="4" w:space="0" w:color="5B9BD5" w:themeColor="accent5"/>
+                          <w:left w:val="double" w:sz="4" w:space="0" w:color="5B9BD5" w:themeColor="accent5"/>
+                          <w:bottom w:val="double" w:sz="4" w:space="0" w:color="5B9BD5" w:themeColor="accent5"/>
+                          <w:right w:val="double" w:sz="4" w:space="0" w:color="5B9BD5" w:themeColor="accent5"/>
+                        </w:tcBorders>
+                        <w:hideMark/>
+                      </w:tcPr>
+                      <w:p>
+                        <w:pPr>
+                          <w:tabs>
+                            <w:tab w:val="left" w:pos="5004"/>
+                          </w:tabs>
+                          <w:spacing w:before="40" w:after="40"/>
+                          <w:jc w:val="center"/>
+                          <w:rPr>
+                            <w:rFonts w:cstheme="majorBidi"/>
+                            <w:bCs/>
+                          </w:rPr>
+                        </w:pPr>
+                        <w:r>
+                          <w:rPr>
+                            <w:rStyle w:val="Style1"/>
+                          </w:rPr>
+                          <w:t>The 9 Sines Audio Denoising Radio</w:t>
+                        </w:r>
+                      </w:p>
+                    </w:tc>
+                  </w:sdtContent>
+                </w:sdt>
               </w:sdtContent>
             </w:sdt>
           </w:sdtContent>
@@ -195,7 +215,7 @@
             </w:rPr>
             <w:id w:val="621046643"/>
             <w:placeholder>
-              <w:docPart w:val="C641B6489ADC450DA60E4EBDA6E95E07"/>
+              <w:docPart w:val="DBD99FAD42394CBAAC44D7FDA132F68C"/>
             </w:placeholder>
           </w:sdtPr>
           <w:sdtEndPr/>
@@ -282,55 +302,69 @@
           </w:sdtPr>
           <w:sdtEndPr/>
           <w:sdtContent>
-            <w:tc>
-              <w:tcPr>
-                <w:tcW w:w="1338" w:type="pct"/>
-                <w:gridSpan w:val="2"/>
-                <w:tcBorders>
-                  <w:top w:val="double" w:sz="4" w:space="0" w:color="5B9BD5" w:themeColor="accent5"/>
-                  <w:left w:val="double" w:sz="4" w:space="0" w:color="5B9BD5" w:themeColor="accent5"/>
-                  <w:bottom w:val="double" w:sz="4" w:space="0" w:color="5B9BD5" w:themeColor="accent5"/>
-                  <w:right w:val="double" w:sz="4" w:space="0" w:color="5B9BD5" w:themeColor="accent5"/>
-                </w:tcBorders>
-                <w:hideMark/>
-              </w:tcPr>
-              <w:p>
-                <w:pPr>
-                  <w:spacing w:before="40" w:after="40"/>
-                  <w:rPr>
-                    <w:rFonts w:asciiTheme="majorBidi" w:hAnsiTheme="majorBidi" w:cstheme="majorBidi"/>
-                  </w:rPr>
-                </w:pPr>
-                <w:r>
-                  <w:rPr>
-                    <w:rFonts w:asciiTheme="majorBidi" w:hAnsiTheme="majorBidi" w:cstheme="majorBidi"/>
-                  </w:rPr>
-                  <w:t xml:space="preserve">Dr. </w:t>
-                </w:r>
-                <w:proofErr w:type="spellStart"/>
-                <w:r>
-                  <w:rPr>
-                    <w:rFonts w:asciiTheme="majorBidi" w:hAnsiTheme="majorBidi" w:cstheme="majorBidi"/>
-                  </w:rPr>
-                  <w:t>Samah</w:t>
-                </w:r>
-                <w:proofErr w:type="spellEnd"/>
-                <w:r>
-                  <w:rPr>
-                    <w:rFonts w:asciiTheme="majorBidi" w:hAnsiTheme="majorBidi" w:cstheme="majorBidi"/>
-                  </w:rPr>
-                  <w:t xml:space="preserve"> El-</w:t>
-                </w:r>
-                <w:proofErr w:type="spellStart"/>
-                <w:r>
-                  <w:rPr>
-                    <w:rFonts w:asciiTheme="majorBidi" w:hAnsiTheme="majorBidi" w:cstheme="majorBidi"/>
-                  </w:rPr>
-                  <w:t>Shafiey</w:t>
-                </w:r>
-                <w:proofErr w:type="spellEnd"/>
-              </w:p>
-            </w:tc>
+            <w:sdt>
+              <w:sdtPr>
+                <w:rPr>
+                  <w:rFonts w:asciiTheme="majorBidi" w:hAnsiTheme="majorBidi" w:cstheme="majorBidi"/>
+                </w:rPr>
+                <w:id w:val="105696456"/>
+                <w:placeholder>
+                  <w:docPart w:val="FDDD846E44AA4F3E9A285DC307609891"/>
+                </w:placeholder>
+              </w:sdtPr>
+              <w:sdtEndPr/>
+              <w:sdtContent>
+                <w:tc>
+                  <w:tcPr>
+                    <w:tcW w:w="1338" w:type="pct"/>
+                    <w:gridSpan w:val="2"/>
+                    <w:tcBorders>
+                      <w:top w:val="double" w:sz="4" w:space="0" w:color="5B9BD5" w:themeColor="accent5"/>
+                      <w:left w:val="double" w:sz="4" w:space="0" w:color="5B9BD5" w:themeColor="accent5"/>
+                      <w:bottom w:val="double" w:sz="4" w:space="0" w:color="5B9BD5" w:themeColor="accent5"/>
+                      <w:right w:val="double" w:sz="4" w:space="0" w:color="5B9BD5" w:themeColor="accent5"/>
+                    </w:tcBorders>
+                    <w:hideMark/>
+                  </w:tcPr>
+                  <w:p>
+                    <w:pPr>
+                      <w:spacing w:before="40" w:after="40"/>
+                      <w:rPr>
+                        <w:rFonts w:asciiTheme="majorBidi" w:hAnsiTheme="majorBidi" w:cstheme="majorBidi"/>
+                      </w:rPr>
+                    </w:pPr>
+                    <w:r>
+                      <w:rPr>
+                        <w:rFonts w:asciiTheme="majorBidi" w:hAnsiTheme="majorBidi" w:cstheme="majorBidi"/>
+                      </w:rPr>
+                      <w:t xml:space="preserve">Dr. </w:t>
+                    </w:r>
+                    <w:proofErr w:type="spellStart"/>
+                    <w:r>
+                      <w:rPr>
+                        <w:rFonts w:asciiTheme="majorBidi" w:hAnsiTheme="majorBidi" w:cstheme="majorBidi"/>
+                      </w:rPr>
+                      <w:t>Samah</w:t>
+                    </w:r>
+                    <w:proofErr w:type="spellEnd"/>
+                    <w:r>
+                      <w:rPr>
+                        <w:rFonts w:asciiTheme="majorBidi" w:hAnsiTheme="majorBidi" w:cstheme="majorBidi"/>
+                      </w:rPr>
+                      <w:t xml:space="preserve"> El-</w:t>
+                    </w:r>
+                    <w:proofErr w:type="spellStart"/>
+                    <w:r>
+                      <w:rPr>
+                        <w:rFonts w:asciiTheme="majorBidi" w:hAnsiTheme="majorBidi" w:cstheme="majorBidi"/>
+                      </w:rPr>
+                      <w:t>Shafiey</w:t>
+                    </w:r>
+                    <w:proofErr w:type="spellEnd"/>
+                  </w:p>
+                </w:tc>
+              </w:sdtContent>
+            </w:sdt>
           </w:sdtContent>
         </w:sdt>
         <w:tc>
@@ -487,7 +521,7 @@
                 </w:rPr>
                 <w:id w:val="-1223743827"/>
                 <w:placeholder>
-                  <w:docPart w:val="30D5D81C23F047AEA93F913308CBAD3D"/>
+                  <w:docPart w:val="730D37E58C0D4CB78E37F915E7AAAA57"/>
                 </w:placeholder>
               </w:sdtPr>
               <w:sdtEndPr/>
@@ -615,41 +649,55 @@
           </w:sdtPr>
           <w:sdtEndPr/>
           <w:sdtContent>
-            <w:tc>
-              <w:tcPr>
-                <w:tcW w:w="1019" w:type="pct"/>
-                <w:gridSpan w:val="2"/>
-                <w:tcBorders>
-                  <w:top w:val="double" w:sz="4" w:space="0" w:color="5B9BD5" w:themeColor="accent5"/>
-                  <w:left w:val="double" w:sz="4" w:space="0" w:color="5B9BD5" w:themeColor="accent5"/>
-                  <w:bottom w:val="double" w:sz="4" w:space="0" w:color="5B9BD5" w:themeColor="accent5"/>
-                  <w:right w:val="double" w:sz="4" w:space="0" w:color="5B9BD5" w:themeColor="accent5"/>
-                </w:tcBorders>
-                <w:hideMark/>
-              </w:tcPr>
-              <w:p>
-                <w:pPr>
-                  <w:spacing w:before="40" w:after="40"/>
-                  <w:rPr>
-                    <w:rFonts w:asciiTheme="majorBidi" w:hAnsiTheme="majorBidi" w:cstheme="majorBidi"/>
-                  </w:rPr>
-                </w:pPr>
-                <w:r>
-                  <w:rPr>
-                    <w:rFonts w:asciiTheme="majorBidi" w:hAnsiTheme="majorBidi" w:cstheme="majorBidi"/>
-                  </w:rPr>
-                  <w:t xml:space="preserve">Mariam </w:t>
-                </w:r>
-                <w:proofErr w:type="spellStart"/>
-                <w:r>
-                  <w:rPr>
-                    <w:rFonts w:asciiTheme="majorBidi" w:hAnsiTheme="majorBidi" w:cstheme="majorBidi"/>
-                  </w:rPr>
-                  <w:t>Sherif</w:t>
-                </w:r>
-                <w:proofErr w:type="spellEnd"/>
-              </w:p>
-            </w:tc>
+            <w:sdt>
+              <w:sdtPr>
+                <w:rPr>
+                  <w:rFonts w:asciiTheme="majorBidi" w:hAnsiTheme="majorBidi" w:cstheme="majorBidi"/>
+                </w:rPr>
+                <w:id w:val="-1717731687"/>
+                <w:placeholder>
+                  <w:docPart w:val="052E185EC5174BCAA922CE3E9BD12BCE"/>
+                </w:placeholder>
+              </w:sdtPr>
+              <w:sdtEndPr/>
+              <w:sdtContent>
+                <w:tc>
+                  <w:tcPr>
+                    <w:tcW w:w="950" w:type="pct"/>
+                    <w:gridSpan w:val="2"/>
+                    <w:tcBorders>
+                      <w:top w:val="double" w:sz="4" w:space="0" w:color="5B9BD5" w:themeColor="accent5"/>
+                      <w:left w:val="double" w:sz="4" w:space="0" w:color="5B9BD5" w:themeColor="accent5"/>
+                      <w:bottom w:val="double" w:sz="4" w:space="0" w:color="5B9BD5" w:themeColor="accent5"/>
+                      <w:right w:val="double" w:sz="4" w:space="0" w:color="5B9BD5" w:themeColor="accent5"/>
+                    </w:tcBorders>
+                    <w:hideMark/>
+                  </w:tcPr>
+                  <w:p>
+                    <w:pPr>
+                      <w:spacing w:before="40" w:after="40"/>
+                      <w:rPr>
+                        <w:rFonts w:asciiTheme="majorBidi" w:hAnsiTheme="majorBidi" w:cstheme="majorBidi"/>
+                      </w:rPr>
+                    </w:pPr>
+                    <w:r>
+                      <w:rPr>
+                        <w:rFonts w:asciiTheme="majorBidi" w:hAnsiTheme="majorBidi" w:cstheme="majorBidi"/>
+                      </w:rPr>
+                      <w:t xml:space="preserve">Mariam </w:t>
+                    </w:r>
+                    <w:proofErr w:type="spellStart"/>
+                    <w:r>
+                      <w:rPr>
+                        <w:rFonts w:asciiTheme="majorBidi" w:hAnsiTheme="majorBidi" w:cstheme="majorBidi"/>
+                      </w:rPr>
+                      <w:t>Sherif</w:t>
+                    </w:r>
+                    <w:proofErr w:type="spellEnd"/>
+                  </w:p>
+                </w:tc>
+              </w:sdtContent>
+            </w:sdt>
           </w:sdtContent>
         </w:sdt>
         <w:sdt>
@@ -664,56 +712,70 @@
           </w:sdtPr>
           <w:sdtEndPr/>
           <w:sdtContent>
-            <w:tc>
-              <w:tcPr>
-                <w:tcW w:w="1125" w:type="pct"/>
-                <w:gridSpan w:val="2"/>
-                <w:tcBorders>
-                  <w:top w:val="double" w:sz="4" w:space="0" w:color="5B9BD5" w:themeColor="accent5"/>
-                  <w:left w:val="double" w:sz="4" w:space="0" w:color="5B9BD5" w:themeColor="accent5"/>
-                  <w:bottom w:val="double" w:sz="4" w:space="0" w:color="5B9BD5" w:themeColor="accent5"/>
-                  <w:right w:val="double" w:sz="4" w:space="0" w:color="5B9BD5" w:themeColor="accent5"/>
-                </w:tcBorders>
-                <w:hideMark/>
-              </w:tcPr>
-              <w:p>
-                <w:pPr>
-                  <w:spacing w:before="40" w:after="40"/>
-                  <w:rPr>
-                    <w:rFonts w:asciiTheme="majorBidi" w:hAnsiTheme="majorBidi" w:cstheme="majorBidi"/>
-                  </w:rPr>
-                </w:pPr>
-                <w:r>
-                  <w:rPr>
-                    <w:rFonts w:asciiTheme="majorBidi" w:hAnsiTheme="majorBidi" w:cstheme="majorBidi"/>
-                  </w:rPr>
-                  <w:t>A</w:t>
-                </w:r>
-                <w:r>
-                  <w:rPr>
-                    <w:rFonts w:asciiTheme="majorBidi" w:hAnsiTheme="majorBidi" w:cstheme="majorBidi"/>
-                  </w:rPr>
-                  <w:t xml:space="preserve">bdelrahman </w:t>
-                </w:r>
-                <w:r>
-                  <w:rPr>
-                    <w:rFonts w:asciiTheme="majorBidi" w:hAnsiTheme="majorBidi" w:cstheme="majorBidi"/>
-                  </w:rPr>
-                  <w:t>H</w:t>
-                </w:r>
-                <w:r>
-                  <w:rPr>
-                    <w:rFonts w:asciiTheme="majorBidi" w:hAnsiTheme="majorBidi" w:cstheme="majorBidi"/>
-                  </w:rPr>
-                  <w:t>atem</w:t>
-                </w:r>
-              </w:p>
-            </w:tc>
+            <w:sdt>
+              <w:sdtPr>
+                <w:rPr>
+                  <w:rFonts w:asciiTheme="majorBidi" w:hAnsiTheme="majorBidi" w:cstheme="majorBidi"/>
+                </w:rPr>
+                <w:id w:val="-200857378"/>
+                <w:placeholder>
+                  <w:docPart w:val="281CF70470134C48BD821D117E108F40"/>
+                </w:placeholder>
+              </w:sdtPr>
+              <w:sdtEndPr/>
+              <w:sdtContent>
+                <w:tc>
+                  <w:tcPr>
+                    <w:tcW w:w="1156" w:type="pct"/>
+                    <w:gridSpan w:val="2"/>
+                    <w:tcBorders>
+                      <w:top w:val="double" w:sz="4" w:space="0" w:color="5B9BD5" w:themeColor="accent5"/>
+                      <w:left w:val="double" w:sz="4" w:space="0" w:color="5B9BD5" w:themeColor="accent5"/>
+                      <w:bottom w:val="double" w:sz="4" w:space="0" w:color="5B9BD5" w:themeColor="accent5"/>
+                      <w:right w:val="double" w:sz="4" w:space="0" w:color="5B9BD5" w:themeColor="accent5"/>
+                    </w:tcBorders>
+                    <w:hideMark/>
+                  </w:tcPr>
+                  <w:p>
+                    <w:pPr>
+                      <w:spacing w:before="40" w:after="40"/>
+                      <w:rPr>
+                        <w:rFonts w:asciiTheme="majorBidi" w:hAnsiTheme="majorBidi" w:cstheme="majorBidi"/>
+                      </w:rPr>
+                    </w:pPr>
+                    <w:r>
+                      <w:rPr>
+                        <w:rFonts w:asciiTheme="majorBidi" w:hAnsiTheme="majorBidi" w:cstheme="majorBidi"/>
+                      </w:rPr>
+                      <w:t>A</w:t>
+                    </w:r>
+                    <w:r>
+                      <w:rPr>
+                        <w:rFonts w:asciiTheme="majorBidi" w:hAnsiTheme="majorBidi" w:cstheme="majorBidi"/>
+                      </w:rPr>
+                      <w:t xml:space="preserve">bdelrahman </w:t>
+                    </w:r>
+                    <w:r>
+                      <w:rPr>
+                        <w:rFonts w:asciiTheme="majorBidi" w:hAnsiTheme="majorBidi" w:cstheme="majorBidi"/>
+                      </w:rPr>
+                      <w:t>H</w:t>
+                    </w:r>
+                    <w:r>
+                      <w:rPr>
+                        <w:rFonts w:asciiTheme="majorBidi" w:hAnsiTheme="majorBidi" w:cstheme="majorBidi"/>
+                      </w:rPr>
+                      <w:t>atem</w:t>
+                    </w:r>
+                  </w:p>
+                </w:tc>
+              </w:sdtContent>
+            </w:sdt>
           </w:sdtContent>
         </w:sdt>
         <w:tc>
           <w:tcPr>
-            <w:tcW w:w="825" w:type="pct"/>
+            <w:tcW w:w="863" w:type="pct"/>
             <w:tcBorders>
               <w:top w:val="double" w:sz="4" w:space="0" w:color="5B9BD5" w:themeColor="accent5"/>
               <w:left w:val="double" w:sz="4" w:space="0" w:color="5B9BD5" w:themeColor="accent5"/>
@@ -778,40 +840,54 @@
           </w:sdtPr>
           <w:sdtEndPr/>
           <w:sdtContent>
-            <w:tc>
-              <w:tcPr>
-                <w:tcW w:w="1062" w:type="pct"/>
-                <w:tcBorders>
-                  <w:top w:val="double" w:sz="4" w:space="0" w:color="5B9BD5" w:themeColor="accent5"/>
-                  <w:left w:val="double" w:sz="4" w:space="0" w:color="5B9BD5" w:themeColor="accent5"/>
-                  <w:bottom w:val="double" w:sz="4" w:space="0" w:color="5B9BD5" w:themeColor="accent5"/>
-                  <w:right w:val="double" w:sz="4" w:space="0" w:color="5B9BD5" w:themeColor="accent5"/>
-                </w:tcBorders>
-                <w:hideMark/>
-              </w:tcPr>
-              <w:p>
-                <w:pPr>
-                  <w:spacing w:before="40" w:after="40"/>
-                  <w:rPr>
-                    <w:rFonts w:asciiTheme="majorBidi" w:hAnsiTheme="majorBidi" w:cstheme="majorBidi"/>
-                  </w:rPr>
-                </w:pPr>
-                <w:proofErr w:type="spellStart"/>
-                <w:r>
-                  <w:rPr>
-                    <w:rFonts w:asciiTheme="majorBidi" w:hAnsiTheme="majorBidi" w:cstheme="majorBidi"/>
-                  </w:rPr>
-                  <w:t>Eslam</w:t>
-                </w:r>
-                <w:proofErr w:type="spellEnd"/>
-                <w:r>
-                  <w:rPr>
-                    <w:rFonts w:asciiTheme="majorBidi" w:hAnsiTheme="majorBidi" w:cstheme="majorBidi"/>
-                  </w:rPr>
-                  <w:t xml:space="preserve"> Fathy</w:t>
-                </w:r>
-              </w:p>
-            </w:tc>
+            <w:sdt>
+              <w:sdtPr>
+                <w:rPr>
+                  <w:rFonts w:asciiTheme="majorBidi" w:hAnsiTheme="majorBidi" w:cstheme="majorBidi"/>
+                </w:rPr>
+                <w:id w:val="836733172"/>
+                <w:placeholder>
+                  <w:docPart w:val="D55C3D1CB9054290B3417CF7F03A49CA"/>
+                </w:placeholder>
+              </w:sdtPr>
+              <w:sdtEndPr/>
+              <w:sdtContent>
+                <w:tc>
+                  <w:tcPr>
+                    <w:tcW w:w="1062" w:type="pct"/>
+                    <w:tcBorders>
+                      <w:top w:val="double" w:sz="4" w:space="0" w:color="5B9BD5" w:themeColor="accent5"/>
+                      <w:left w:val="double" w:sz="4" w:space="0" w:color="5B9BD5" w:themeColor="accent5"/>
+                      <w:bottom w:val="double" w:sz="4" w:space="0" w:color="5B9BD5" w:themeColor="accent5"/>
+                      <w:right w:val="double" w:sz="4" w:space="0" w:color="5B9BD5" w:themeColor="accent5"/>
+                    </w:tcBorders>
+                    <w:hideMark/>
+                  </w:tcPr>
+                  <w:p>
+                    <w:pPr>
+                      <w:spacing w:before="40" w:after="40"/>
+                      <w:rPr>
+                        <w:rFonts w:asciiTheme="majorBidi" w:hAnsiTheme="majorBidi" w:cstheme="majorBidi"/>
+                      </w:rPr>
+                    </w:pPr>
+                    <w:proofErr w:type="spellStart"/>
+                    <w:r>
+                      <w:rPr>
+                        <w:rFonts w:asciiTheme="majorBidi" w:hAnsiTheme="majorBidi" w:cstheme="majorBidi"/>
+                      </w:rPr>
+                      <w:t>Eslam</w:t>
+                    </w:r>
+                    <w:proofErr w:type="spellEnd"/>
+                    <w:r>
+                      <w:rPr>
+                        <w:rFonts w:asciiTheme="majorBidi" w:hAnsiTheme="majorBidi" w:cstheme="majorBidi"/>
+                      </w:rPr>
+                      <w:t xml:space="preserve"> Fathy</w:t>
+                    </w:r>
+                  </w:p>
+                </w:tc>
+              </w:sdtContent>
+            </w:sdt>
           </w:sdtContent>
         </w:sdt>
         <w:sdt>
@@ -828,7 +904,7 @@
           <w:sdtContent>
             <w:tc>
               <w:tcPr>
-                <w:tcW w:w="1019" w:type="pct"/>
+                <w:tcW w:w="950" w:type="pct"/>
                 <w:gridSpan w:val="2"/>
                 <w:tcBorders>
                   <w:top w:val="double" w:sz="4" w:space="0" w:color="5B9BD5" w:themeColor="accent5"/>
@@ -881,7 +957,7 @@
               <w:sdtContent>
                 <w:tc>
                   <w:tcPr>
-                    <w:tcW w:w="1125" w:type="pct"/>
+                    <w:tcW w:w="1156" w:type="pct"/>
                     <w:gridSpan w:val="2"/>
                     <w:tcBorders>
                       <w:top w:val="double" w:sz="4" w:space="0" w:color="5B9BD5" w:themeColor="accent5"/>
@@ -924,7 +1000,7 @@
         </w:sdt>
         <w:tc>
           <w:tcPr>
-            <w:tcW w:w="825" w:type="pct"/>
+            <w:tcW w:w="863" w:type="pct"/>
             <w:tcBorders>
               <w:top w:val="double" w:sz="4" w:space="0" w:color="5B9BD5" w:themeColor="accent5"/>
               <w:left w:val="double" w:sz="4" w:space="0" w:color="5B9BD5" w:themeColor="accent5"/>
@@ -1007,9 +1083,8 @@
                 </w:rPr>
                 <w:id w:val="4179331"/>
                 <w:placeholder>
-                  <w:docPart w:val="41BD2F497CD045ECA1B40D24F0EB4380"/>
+                  <w:docPart w:val="A283F0F5E516494F8337C56CBEBCDF66"/>
                 </w:placeholder>
-                <w:showingPlcHdr/>
               </w:sdtPr>
               <w:sdtEndPr>
                 <w:rPr>
@@ -1039,10 +1114,9 @@
                     </w:pPr>
                     <w:r>
                       <w:rPr>
-                        <w:rStyle w:val="PlaceholderText"/>
                         <w:rFonts w:eastAsiaTheme="minorHAnsi"/>
                       </w:rPr>
-                      <w:t>150 words.</w:t>
+                      <w:t>With the advancement of technology, the transfer of information, photos, and videos has become easier. However, during transmission, signals are exposed to various types of noise that can degrade their quality. Noise in signal processing refers to unwanted modifications during capture, storage, transmission, processing, or conversion, which may result in the loss or distortion of details. This noise can originate from both internal sources (e.g., amplifiers, transmitters, receivers) and external sources (e.g., lightning, cosmic rays, atmospheric turbulence). Effective noise removal techniques are essential to enhance the quality of audio signals, which can be achieved through noise reduction methods to prevent noise or audio filtering techniques to remove noise after it has occurred. The goal is to restore the original audio signal without any distortion.</w:t>
                     </w:r>
                   </w:p>
                 </w:tc>
@@ -1054,7 +1128,7 @@
       <w:tr>
         <w:trPr>
           <w:cantSplit/>
-          <w:trHeight w:hRule="exact" w:val="6429"/>
+          <w:trHeight w:hRule="exact" w:val="5691"/>
           <w:jc w:val="center"/>
         </w:trPr>
         <w:tc>
@@ -1095,6 +1169,8 @@
           <w:sdtPr>
             <w:rPr>
               <w:rFonts w:asciiTheme="majorBidi" w:hAnsiTheme="majorBidi" w:cstheme="majorBidi"/>
+              <w:sz w:val="22"/>
+              <w:szCs w:val="22"/>
             </w:rPr>
             <w:id w:val="-1756896379"/>
             <w:placeholder>
@@ -1107,10 +1183,12 @@
               <w:sdtPr>
                 <w:rPr>
                   <w:rFonts w:asciiTheme="majorBidi" w:hAnsiTheme="majorBidi" w:cstheme="majorBidi"/>
+                  <w:sz w:val="22"/>
+                  <w:szCs w:val="22"/>
                 </w:rPr>
                 <w:id w:val="-79993990"/>
                 <w:placeholder>
-                  <w:docPart w:val="6F0338DC787A442D90E734BCB1837B9F"/>
+                  <w:docPart w:val="591A1584CD66486BB57685F6F7B790B4"/>
                 </w:placeholder>
               </w:sdtPr>
               <w:sdtEndPr/>
@@ -1133,6 +1211,8 @@
                       <w:spacing w:before="40" w:after="40"/>
                       <w:rPr>
                         <w:rFonts w:asciiTheme="majorBidi" w:hAnsiTheme="majorBidi" w:cstheme="majorBidi"/>
+                        <w:sz w:val="22"/>
+                        <w:szCs w:val="22"/>
                       </w:rPr>
                     </w:pPr>
                     <w:r>
@@ -1140,12 +1220,16 @@
                         <w:rFonts w:asciiTheme="majorBidi" w:hAnsiTheme="majorBidi" w:cstheme="majorBidi"/>
                         <w:b/>
                         <w:bCs/>
+                        <w:sz w:val="22"/>
+                        <w:szCs w:val="22"/>
                       </w:rPr>
                       <w:t>Wavelet Transform (WT)</w:t>
                     </w:r>
                     <w:r>
                       <w:rPr>
                         <w:rFonts w:asciiTheme="majorBidi" w:hAnsiTheme="majorBidi" w:cstheme="majorBidi"/>
+                        <w:sz w:val="22"/>
+                        <w:szCs w:val="22"/>
                       </w:rPr>
                       <w:t xml:space="preserve"> is an effective method for audio denoising, particularly using the Threshold algorithm, which compresses noise in digital signals. </w:t>
                     </w:r>
@@ -1154,12 +1238,16 @@
                         <w:rFonts w:asciiTheme="majorBidi" w:hAnsiTheme="majorBidi" w:cstheme="majorBidi"/>
                         <w:b/>
                         <w:bCs/>
+                        <w:sz w:val="22"/>
+                        <w:szCs w:val="22"/>
                       </w:rPr>
                       <w:t>WT</w:t>
                     </w:r>
                     <w:r>
                       <w:rPr>
                         <w:rFonts w:asciiTheme="majorBidi" w:hAnsiTheme="majorBidi" w:cstheme="majorBidi"/>
+                        <w:sz w:val="22"/>
+                        <w:szCs w:val="22"/>
                       </w:rPr>
                       <w:t xml:space="preserve"> consists of Continuous Wavelet Transform (</w:t>
                     </w:r>
@@ -1168,12 +1256,16 @@
                         <w:rFonts w:asciiTheme="majorBidi" w:hAnsiTheme="majorBidi" w:cstheme="majorBidi"/>
                         <w:b/>
                         <w:bCs/>
+                        <w:sz w:val="22"/>
+                        <w:szCs w:val="22"/>
                       </w:rPr>
                       <w:t>CWT</w:t>
                     </w:r>
                     <w:r>
                       <w:rPr>
                         <w:rFonts w:asciiTheme="majorBidi" w:hAnsiTheme="majorBidi" w:cstheme="majorBidi"/>
+                        <w:sz w:val="22"/>
+                        <w:szCs w:val="22"/>
                       </w:rPr>
                       <w:t>) and Discrete Wavelet Transform (</w:t>
                     </w:r>
@@ -1182,12 +1274,16 @@
                         <w:rFonts w:asciiTheme="majorBidi" w:hAnsiTheme="majorBidi" w:cstheme="majorBidi"/>
                         <w:b/>
                         <w:bCs/>
+                        <w:sz w:val="22"/>
+                        <w:szCs w:val="22"/>
                       </w:rPr>
                       <w:t>DWT</w:t>
                     </w:r>
                     <w:r>
                       <w:rPr>
                         <w:rFonts w:asciiTheme="majorBidi" w:hAnsiTheme="majorBidi" w:cstheme="majorBidi"/>
+                        <w:sz w:val="22"/>
+                        <w:szCs w:val="22"/>
                       </w:rPr>
                       <w:t xml:space="preserve">). </w:t>
                     </w:r>
@@ -1196,12 +1292,16 @@
                         <w:rFonts w:asciiTheme="majorBidi" w:hAnsiTheme="majorBidi" w:cstheme="majorBidi"/>
                         <w:b/>
                         <w:bCs/>
+                        <w:sz w:val="22"/>
+                        <w:szCs w:val="22"/>
                       </w:rPr>
                       <w:t>CWT</w:t>
                     </w:r>
                     <w:r>
                       <w:rPr>
                         <w:rFonts w:asciiTheme="majorBidi" w:hAnsiTheme="majorBidi" w:cstheme="majorBidi"/>
+                        <w:sz w:val="22"/>
+                        <w:szCs w:val="22"/>
                       </w:rPr>
                       <w:t xml:space="preserve"> analyzes data in both time and frequency domains, using a scalable window to move across the signal. DWT is more precise, using discrete scales and translations based on powers of 2.</w:t>
                     </w:r>
@@ -1211,6 +1311,8 @@
                       <w:spacing w:before="40" w:after="40"/>
                       <w:rPr>
                         <w:rFonts w:asciiTheme="majorBidi" w:hAnsiTheme="majorBidi" w:cstheme="majorBidi"/>
+                        <w:sz w:val="22"/>
+                        <w:szCs w:val="22"/>
                       </w:rPr>
                     </w:pPr>
                   </w:p>
@@ -1219,11 +1321,15 @@
                       <w:spacing w:before="40" w:after="40"/>
                       <w:rPr>
                         <w:rFonts w:asciiTheme="majorBidi" w:hAnsiTheme="majorBidi" w:cstheme="majorBidi"/>
+                        <w:sz w:val="22"/>
+                        <w:szCs w:val="22"/>
                       </w:rPr>
                     </w:pPr>
                     <w:r>
                       <w:rPr>
                         <w:rFonts w:asciiTheme="majorBidi" w:hAnsiTheme="majorBidi" w:cstheme="majorBidi"/>
+                        <w:sz w:val="22"/>
+                        <w:szCs w:val="22"/>
                       </w:rPr>
                       <w:t>Audio denoising combines Partial Differential Equations (</w:t>
                     </w:r>
@@ -1232,38 +1338,34 @@
                         <w:rFonts w:asciiTheme="majorBidi" w:hAnsiTheme="majorBidi" w:cstheme="majorBidi"/>
                         <w:b/>
                         <w:bCs/>
+                        <w:sz w:val="22"/>
+                        <w:szCs w:val="22"/>
                       </w:rPr>
                       <w:t>PDEs</w:t>
                     </w:r>
                     <w:r>
                       <w:rPr>
                         <w:rFonts w:asciiTheme="majorBidi" w:hAnsiTheme="majorBidi" w:cstheme="majorBidi"/>
-                      </w:rPr>
-                      <w:t>) with wavelet thresholding. The heat equation smooth</w:t>
-                    </w:r>
-                    <w:r>
-                      <w:rPr>
-                        <w:rFonts w:asciiTheme="majorBidi" w:hAnsiTheme="majorBidi" w:cstheme="majorBidi"/>
-                      </w:rPr>
-                      <w:t xml:space="preserve">ing </w:t>
-                    </w:r>
-                    <w:r>
-                      <w:rPr>
-                        <w:rFonts w:asciiTheme="majorBidi" w:hAnsiTheme="majorBidi" w:cstheme="majorBidi"/>
-                      </w:rPr>
-                      <w:t>signal while soft thresholding modifies wavelet coefficients. The process involves adding Gaussian noise to the original signal, computing Signal-to-Noise Ratio (</w:t>
+                        <w:sz w:val="22"/>
+                        <w:szCs w:val="22"/>
+                      </w:rPr>
+                      <w:t>) with wavelet thresholding. The heat equation smoothing signal while soft thresholding modifies wavelet coefficients. The process involves adding Gaussian noise to the original signal, computing Signal-to-Noise Ratio (</w:t>
                     </w:r>
                     <w:r>
                       <w:rPr>
                         <w:rFonts w:asciiTheme="majorBidi" w:hAnsiTheme="majorBidi" w:cstheme="majorBidi"/>
                         <w:b/>
                         <w:bCs/>
+                        <w:sz w:val="22"/>
+                        <w:szCs w:val="22"/>
                       </w:rPr>
                       <w:t>SNR</w:t>
                     </w:r>
                     <w:r>
                       <w:rPr>
                         <w:rFonts w:asciiTheme="majorBidi" w:hAnsiTheme="majorBidi" w:cstheme="majorBidi"/>
+                        <w:sz w:val="22"/>
+                        <w:szCs w:val="22"/>
                       </w:rPr>
                       <w:t>) and Root Mean Square Error (</w:t>
                     </w:r>
@@ -1272,12 +1374,16 @@
                         <w:rFonts w:asciiTheme="majorBidi" w:hAnsiTheme="majorBidi" w:cstheme="majorBidi"/>
                         <w:b/>
                         <w:bCs/>
+                        <w:sz w:val="22"/>
+                        <w:szCs w:val="22"/>
                       </w:rPr>
                       <w:t>RMSE</w:t>
                     </w:r>
                     <w:r>
                       <w:rPr>
                         <w:rFonts w:asciiTheme="majorBidi" w:hAnsiTheme="majorBidi" w:cstheme="majorBidi"/>
+                        <w:sz w:val="22"/>
+                        <w:szCs w:val="22"/>
                       </w:rPr>
                       <w:t>), and applying the wavelet transform to decompose the signal. Threshold values are calculated, and wavelet coefficients are adjusted using soft or hard thresholding before reconstructing the signal.</w:t>
                     </w:r>
@@ -1287,6 +1393,8 @@
                       <w:spacing w:before="40" w:after="40"/>
                       <w:rPr>
                         <w:rFonts w:asciiTheme="majorBidi" w:hAnsiTheme="majorBidi" w:cstheme="majorBidi"/>
+                        <w:sz w:val="22"/>
+                        <w:szCs w:val="22"/>
                       </w:rPr>
                     </w:pPr>
                   </w:p>
@@ -1295,11 +1403,15 @@
                       <w:spacing w:before="40" w:after="40"/>
                       <w:rPr>
                         <w:rFonts w:asciiTheme="majorBidi" w:hAnsiTheme="majorBidi" w:cstheme="majorBidi"/>
+                        <w:sz w:val="22"/>
+                        <w:szCs w:val="22"/>
                       </w:rPr>
                     </w:pPr>
                     <w:r>
                       <w:rPr>
                         <w:rFonts w:asciiTheme="majorBidi" w:hAnsiTheme="majorBidi" w:cstheme="majorBidi"/>
+                        <w:sz w:val="22"/>
+                        <w:szCs w:val="22"/>
                       </w:rPr>
                       <w:t>Finite Impulse Response (</w:t>
                     </w:r>
@@ -1308,12 +1420,16 @@
                         <w:rFonts w:asciiTheme="majorBidi" w:hAnsiTheme="majorBidi" w:cstheme="majorBidi"/>
                         <w:b/>
                         <w:bCs/>
+                        <w:sz w:val="22"/>
+                        <w:szCs w:val="22"/>
                       </w:rPr>
                       <w:t>FIR</w:t>
                     </w:r>
                     <w:r>
                       <w:rPr>
                         <w:rFonts w:asciiTheme="majorBidi" w:hAnsiTheme="majorBidi" w:cstheme="majorBidi"/>
+                        <w:sz w:val="22"/>
+                        <w:szCs w:val="22"/>
                       </w:rPr>
                       <w:t>) and Infinite Impulse Response (</w:t>
                     </w:r>
@@ -1322,104 +1438,90 @@
                         <w:rFonts w:asciiTheme="majorBidi" w:hAnsiTheme="majorBidi" w:cstheme="majorBidi"/>
                         <w:b/>
                         <w:bCs/>
+                        <w:sz w:val="22"/>
+                        <w:szCs w:val="22"/>
                       </w:rPr>
                       <w:t>IIR</w:t>
                     </w:r>
                     <w:r>
                       <w:rPr>
                         <w:rFonts w:asciiTheme="majorBidi" w:hAnsiTheme="majorBidi" w:cstheme="majorBidi"/>
-                      </w:rPr>
-                      <w:t xml:space="preserve">) filters are digital filters used for signal </w:t>
-                    </w:r>
-                    <w:r>
-                      <w:rPr>
-                        <w:rFonts w:asciiTheme="majorBidi" w:hAnsiTheme="majorBidi" w:cstheme="majorBidi"/>
-                      </w:rPr>
-                      <w:t>processing.</w:t>
+                        <w:sz w:val="22"/>
+                        <w:szCs w:val="22"/>
+                      </w:rPr>
+                      <w:t>) filters are digital filters used for signal processing.</w:t>
                     </w:r>
                     <w:r>
                       <w:rPr>
                         <w:rFonts w:asciiTheme="majorBidi" w:hAnsiTheme="majorBidi" w:cstheme="majorBidi"/>
                         <w:b/>
                         <w:bCs/>
-                      </w:rPr>
-                      <w:t xml:space="preserve"> </w:t>
+                        <w:sz w:val="22"/>
+                        <w:szCs w:val="22"/>
+                      </w:rPr>
+                      <w:t xml:space="preserve"> FIR</w:t>
+                    </w:r>
+                    <w:r>
+                      <w:rPr>
+                        <w:rFonts w:asciiTheme="majorBidi" w:hAnsiTheme="majorBidi" w:cstheme="majorBidi"/>
+                        <w:sz w:val="22"/>
+                        <w:szCs w:val="22"/>
+                      </w:rPr>
+                      <w:t xml:space="preserve"> filters have a finite duration impulse response, while </w:t>
                     </w:r>
                     <w:r>
                       <w:rPr>
                         <w:rFonts w:asciiTheme="majorBidi" w:hAnsiTheme="majorBidi" w:cstheme="majorBidi"/>
                         <w:b/>
                         <w:bCs/>
-                      </w:rPr>
-                      <w:t>FIR</w:t>
+                        <w:sz w:val="22"/>
+                        <w:szCs w:val="22"/>
+                      </w:rPr>
+                      <w:t>IIR</w:t>
                     </w:r>
                     <w:r>
                       <w:rPr>
                         <w:rFonts w:asciiTheme="majorBidi" w:hAnsiTheme="majorBidi" w:cstheme="majorBidi"/>
-                      </w:rPr>
-                      <w:t xml:space="preserve"> filters have a finite duration impulse response, while </w:t>
+                        <w:sz w:val="22"/>
+                        <w:szCs w:val="22"/>
+                      </w:rPr>
+                      <w:t xml:space="preserve"> filters have an infinite duration. Fast Fourier Transform (</w:t>
                     </w:r>
                     <w:r>
                       <w:rPr>
                         <w:rFonts w:asciiTheme="majorBidi" w:hAnsiTheme="majorBidi" w:cstheme="majorBidi"/>
                         <w:b/>
                         <w:bCs/>
-                      </w:rPr>
-                      <w:t>IIR</w:t>
+                        <w:sz w:val="22"/>
+                        <w:szCs w:val="22"/>
+                      </w:rPr>
+                      <w:t>FFT</w:t>
                     </w:r>
                     <w:r>
                       <w:rPr>
                         <w:rFonts w:asciiTheme="majorBidi" w:hAnsiTheme="majorBidi" w:cstheme="majorBidi"/>
-                      </w:rPr>
-                      <w:t xml:space="preserve"> filters have an infinite duration. Fast Fourier Transform (</w:t>
+                        <w:sz w:val="22"/>
+                        <w:szCs w:val="22"/>
+                      </w:rPr>
+                      <w:t>) efficiently computes the Discrete Fourier Transform (</w:t>
                     </w:r>
                     <w:r>
                       <w:rPr>
                         <w:rFonts w:asciiTheme="majorBidi" w:hAnsiTheme="majorBidi" w:cstheme="majorBidi"/>
                         <w:b/>
                         <w:bCs/>
-                      </w:rPr>
-                      <w:t>FFT</w:t>
-                    </w:r>
-                    <w:r>
-                      <w:rPr>
-                        <w:rFonts w:asciiTheme="majorBidi" w:hAnsiTheme="majorBidi" w:cstheme="majorBidi"/>
-                      </w:rPr>
-                      <w:t>) efficiently computes the Discrete Fourier Transform (</w:t>
-                    </w:r>
-                    <w:r>
-                      <w:rPr>
-                        <w:rFonts w:asciiTheme="majorBidi" w:hAnsiTheme="majorBidi" w:cstheme="majorBidi"/>
-                        <w:b/>
-                        <w:bCs/>
+                        <w:sz w:val="22"/>
+                        <w:szCs w:val="22"/>
                       </w:rPr>
                       <w:t>DFT</w:t>
                     </w:r>
                     <w:r>
                       <w:rPr>
                         <w:rFonts w:asciiTheme="majorBidi" w:hAnsiTheme="majorBidi" w:cstheme="majorBidi"/>
-                      </w:rPr>
-                      <w:t xml:space="preserve">), reducing complexity and speeding up spectrum analysis. Denoising with </w:t>
-                    </w:r>
-                    <w:r>
-                      <w:rPr>
-                        <w:rFonts w:asciiTheme="majorBidi" w:hAnsiTheme="majorBidi" w:cstheme="majorBidi"/>
-                      </w:rPr>
-                      <w:t>those</w:t>
-                    </w:r>
-                    <w:r>
-                      <w:rPr>
-                        <w:rFonts w:asciiTheme="majorBidi" w:hAnsiTheme="majorBidi" w:cstheme="majorBidi"/>
-                      </w:rPr>
-                      <w:t xml:space="preserve"> filters involves convolving input signal with the filter's impulse response, improving SNR</w:t>
-                    </w:r>
-                    <w:bookmarkStart w:id="1" w:name="_GoBack"/>
-                    <w:bookmarkEnd w:id="1"/>
-                    <w:r>
-                      <w:rPr>
-                        <w:rFonts w:asciiTheme="majorBidi" w:hAnsiTheme="majorBidi" w:cstheme="majorBidi"/>
-                      </w:rPr>
-                      <w:t>.</w:t>
+                        <w:sz w:val="22"/>
+                        <w:szCs w:val="22"/>
+                      </w:rPr>
+                      <w:t>), reducing complexity and speeding up spectrum analysis. Denoising with those filters involves convolving input signal with the filter's impulse response, improving SNR.</w:t>
                     </w:r>
                   </w:p>
                 </w:tc>
@@ -1462,7 +1564,6 @@
                 <w:bCs/>
                 <w:color w:val="002060"/>
               </w:rPr>
-              <w:lastRenderedPageBreak/>
               <w:t>Achievements and Skills Gained</w:t>
             </w:r>
           </w:p>
@@ -1488,61 +1589,49 @@
             <w:placeholder>
               <w:docPart w:val="3CF5BC8DA9934D86BDC2BDD3F927BB77"/>
             </w:placeholder>
+            <w:showingPlcHdr/>
           </w:sdtPr>
-          <w:sdtEndPr/>
+          <w:sdtEndPr>
+            <w:rPr>
+              <w:b w:val="0"/>
+              <w:bCs w:val="0"/>
+            </w:rPr>
+          </w:sdtEndPr>
           <w:sdtContent>
-            <w:sdt>
-              <w:sdtPr>
-                <w:rPr>
-                  <w:b/>
-                  <w:bCs/>
-                </w:rPr>
-                <w:id w:val="-83535255"/>
-                <w:placeholder>
-                  <w:docPart w:val="B19F3AE63A2247A7BCC337AD16BC36CF"/>
-                </w:placeholder>
-                <w:showingPlcHdr/>
-              </w:sdtPr>
-              <w:sdtEndPr/>
-              <w:sdtContent>
-                <w:tc>
-                  <w:tcPr>
-                    <w:tcW w:w="4031" w:type="pct"/>
-                    <w:gridSpan w:val="6"/>
-                    <w:tcBorders>
-                      <w:top w:val="double" w:sz="4" w:space="0" w:color="5B9BD5" w:themeColor="accent5"/>
-                      <w:left w:val="double" w:sz="4" w:space="0" w:color="5B9BD5" w:themeColor="accent5"/>
-                      <w:bottom w:val="double" w:sz="4" w:space="0" w:color="5B9BD5" w:themeColor="accent5"/>
-                      <w:right w:val="double" w:sz="4" w:space="0" w:color="5B9BD5" w:themeColor="accent5"/>
-                    </w:tcBorders>
-                    <w:vAlign w:val="center"/>
-                    <w:hideMark/>
-                  </w:tcPr>
-                  <w:p>
-                    <w:pPr>
-                      <w:pStyle w:val="ListParagraph"/>
-                      <w:numPr>
-                        <w:ilvl w:val="0"/>
-                        <w:numId w:val="2"/>
-                      </w:numPr>
-                      <w:rPr>
-                        <w:b/>
-                        <w:bCs/>
-                      </w:rPr>
-                    </w:pPr>
-                    <w:r>
-                      <w:rPr>
-                        <w:rStyle w:val="PlaceholderText"/>
-                        <w:rFonts w:eastAsiaTheme="minorHAnsi"/>
-                        <w:b/>
-                        <w:bCs/>
-                      </w:rPr>
-                      <w:t>Text.</w:t>
-                    </w:r>
-                  </w:p>
-                </w:tc>
-              </w:sdtContent>
-            </w:sdt>
+            <w:tc>
+              <w:tcPr>
+                <w:tcW w:w="4031" w:type="pct"/>
+                <w:gridSpan w:val="6"/>
+                <w:tcBorders>
+                  <w:top w:val="double" w:sz="4" w:space="0" w:color="5B9BD5" w:themeColor="accent5"/>
+                  <w:left w:val="double" w:sz="4" w:space="0" w:color="5B9BD5" w:themeColor="accent5"/>
+                  <w:bottom w:val="double" w:sz="4" w:space="0" w:color="5B9BD5" w:themeColor="accent5"/>
+                  <w:right w:val="double" w:sz="4" w:space="0" w:color="5B9BD5" w:themeColor="accent5"/>
+                </w:tcBorders>
+                <w:vAlign w:val="center"/>
+                <w:hideMark/>
+              </w:tcPr>
+              <w:p>
+                <w:pPr>
+                  <w:pStyle w:val="ListParagraph"/>
+                  <w:numPr>
+                    <w:ilvl w:val="0"/>
+                    <w:numId w:val="2"/>
+                  </w:numPr>
+                  <w:rPr>
+                    <w:b/>
+                    <w:bCs/>
+                  </w:rPr>
+                </w:pPr>
+                <w:r>
+                  <w:rPr>
+                    <w:rStyle w:val="PlaceholderText"/>
+                    <w:rFonts w:eastAsiaTheme="minorHAnsi"/>
+                  </w:rPr>
+                  <w:t>Text.</w:t>
+                </w:r>
+              </w:p>
+            </w:tc>
           </w:sdtContent>
         </w:sdt>
       </w:tr>
@@ -1666,72 +1755,48 @@
                       <w:b w:val="0"/>
                       <w:bCs/>
                     </w:rPr>
-                    <w:id w:val="-2109572199"/>
+                    <w:id w:val="-1666239300"/>
                     <w:placeholder>
-                      <w:docPart w:val="8E82F8AD9BC24A27B01B2D30D7D9EA48"/>
+                      <w:docPart w:val="4566796C9DFC4410A26DF9AF120E690C"/>
                     </w:placeholder>
                   </w:sdtPr>
                   <w:sdtEndPr>
                     <w:rPr>
                       <w:rStyle w:val="DefaultParagraphFont"/>
                       <w:rFonts w:ascii="Times New Roman" w:hAnsi="Times New Roman"/>
-                      <w:b/>
                       <w:sz w:val="24"/>
                     </w:rPr>
                   </w:sdtEndPr>
                   <w:sdtContent>
-                    <w:sdt>
-                      <w:sdtPr>
-                        <w:rPr>
-                          <w:rStyle w:val="Style1"/>
-                          <w:rFonts w:cstheme="majorBidi"/>
-                          <w:b w:val="0"/>
-                          <w:bCs/>
-                        </w:rPr>
-                        <w:id w:val="-1666239300"/>
-                        <w:placeholder>
-                          <w:docPart w:val="0B58B22560074FB1BBB6E3286ABD1B9E"/>
-                        </w:placeholder>
-                      </w:sdtPr>
-                      <w:sdtEndPr>
-                        <w:rPr>
-                          <w:rStyle w:val="DefaultParagraphFont"/>
-                          <w:rFonts w:ascii="Times New Roman" w:hAnsi="Times New Roman"/>
-                          <w:sz w:val="24"/>
-                        </w:rPr>
-                      </w:sdtEndPr>
-                      <w:sdtContent>
-                        <w:tc>
-                          <w:tcPr>
-                            <w:tcW w:w="4056" w:type="pct"/>
-                            <w:tcBorders>
-                              <w:top w:val="double" w:sz="4" w:space="0" w:color="4472C4" w:themeColor="accent1"/>
-                              <w:left w:val="double" w:sz="4" w:space="0" w:color="4472C4" w:themeColor="accent1"/>
-                              <w:bottom w:val="double" w:sz="4" w:space="0" w:color="4472C4" w:themeColor="accent1"/>
-                              <w:right w:val="double" w:sz="4" w:space="0" w:color="4472C4" w:themeColor="accent1"/>
-                            </w:tcBorders>
-                            <w:hideMark/>
-                          </w:tcPr>
-                          <w:p>
-                            <w:pPr>
-                              <w:spacing w:before="40" w:after="40"/>
-                              <w:jc w:val="center"/>
-                              <w:rPr>
-                                <w:rFonts w:cstheme="majorBidi"/>
-                                <w:b/>
-                                <w:bCs/>
-                              </w:rPr>
-                            </w:pPr>
-                            <w:r>
-                              <w:rPr>
-                                <w:rStyle w:val="Style1"/>
-                              </w:rPr>
-                              <w:t>The 9 Sines Audio Denoising Radio</w:t>
-                            </w:r>
-                          </w:p>
-                        </w:tc>
-                      </w:sdtContent>
-                    </w:sdt>
+                    <w:tc>
+                      <w:tcPr>
+                        <w:tcW w:w="4056" w:type="pct"/>
+                        <w:tcBorders>
+                          <w:top w:val="double" w:sz="4" w:space="0" w:color="4472C4" w:themeColor="accent1"/>
+                          <w:left w:val="double" w:sz="4" w:space="0" w:color="4472C4" w:themeColor="accent1"/>
+                          <w:bottom w:val="double" w:sz="4" w:space="0" w:color="4472C4" w:themeColor="accent1"/>
+                          <w:right w:val="double" w:sz="4" w:space="0" w:color="4472C4" w:themeColor="accent1"/>
+                        </w:tcBorders>
+                        <w:hideMark/>
+                      </w:tcPr>
+                      <w:p>
+                        <w:pPr>
+                          <w:spacing w:before="40" w:after="40"/>
+                          <w:jc w:val="center"/>
+                          <w:rPr>
+                            <w:rFonts w:cstheme="majorBidi"/>
+                            <w:b/>
+                            <w:bCs/>
+                          </w:rPr>
+                        </w:pPr>
+                        <w:r>
+                          <w:rPr>
+                            <w:rStyle w:val="Style1"/>
+                          </w:rPr>
+                          <w:t>The 9 Sines Audio Denoising Radio</w:t>
+                        </w:r>
+                      </w:p>
+                    </w:tc>
                   </w:sdtContent>
                 </w:sdt>
               </w:sdtContent>
@@ -1792,37 +1857,6 @@
             <w:vAlign w:val="center"/>
             <w:hideMark/>
           </w:tcPr>
-          <w:sdt>
-            <w:sdtPr>
-              <w:rPr>
-                <w:rFonts w:asciiTheme="majorBidi" w:hAnsiTheme="majorBidi" w:cstheme="majorBidi"/>
-              </w:rPr>
-              <w:id w:val="654728089"/>
-              <w:placeholder>
-                <w:docPart w:val="7603B004BBDE4FE69756CB6140A9EA7F"/>
-              </w:placeholder>
-              <w:showingPlcHdr/>
-            </w:sdtPr>
-            <w:sdtEndPr/>
-            <w:sdtContent>
-              <w:p>
-                <w:pPr>
-                  <w:spacing w:before="40" w:after="40"/>
-                  <w:jc w:val="center"/>
-                  <w:rPr>
-                    <w:rFonts w:asciiTheme="majorBidi" w:hAnsiTheme="majorBidi" w:cstheme="majorBidi"/>
-                  </w:rPr>
-                </w:pPr>
-                <w:r>
-                  <w:rPr>
-                    <w:rStyle w:val="PlaceholderText"/>
-                    <w:rFonts w:eastAsiaTheme="minorHAnsi"/>
-                  </w:rPr>
-                  <w:t>High Quality Figures</w:t>
-                </w:r>
-              </w:p>
-            </w:sdtContent>
-          </w:sdt>
           <w:p>
             <w:pPr>
               <w:pStyle w:val="Caption"/>
@@ -1835,9 +1869,10 @@
               <w:rPr>
                 <w:rFonts w:asciiTheme="majorBidi" w:hAnsiTheme="majorBidi" w:cstheme="majorBidi"/>
                 <w:noProof/>
+                <w:lang w:val="en-GB" w:eastAsia="en-GB"/>
               </w:rPr>
               <w:drawing>
-                <wp:inline distT="0" distB="0" distL="0" distR="0" wp14:anchorId="6D6FF37E" wp14:editId="7ADD2C7E">
+                <wp:inline distT="0" distB="0" distL="0" distR="0" wp14:anchorId="41594CE3" wp14:editId="19E77F07">
                   <wp:extent cx="1524000" cy="1524000"/>
                   <wp:effectExtent l="0" t="0" r="0" b="0"/>
                   <wp:docPr id="2" name="Picture 2"/>
@@ -1935,53 +1970,38 @@
             <w:placeholder>
               <w:docPart w:val="6B19AC7DDFB542A89574C0BFB47FD271"/>
             </w:placeholder>
+            <w:showingPlcHdr/>
           </w:sdtPr>
           <w:sdtEndPr/>
           <w:sdtContent>
-            <w:sdt>
-              <w:sdtPr>
-                <w:id w:val="105396391"/>
-                <w:placeholder>
-                  <w:docPart w:val="632BA3A0FFD543D780FAB555A754240D"/>
-                </w:placeholder>
-                <w:showingPlcHdr/>
-              </w:sdtPr>
-              <w:sdtEndPr>
-                <w:rPr>
-                  <w:rFonts w:asciiTheme="majorBidi" w:hAnsiTheme="majorBidi" w:cstheme="majorBidi"/>
-                </w:rPr>
-              </w:sdtEndPr>
-              <w:sdtContent>
-                <w:tc>
-                  <w:tcPr>
-                    <w:tcW w:w="4056" w:type="pct"/>
-                    <w:tcBorders>
-                      <w:top w:val="double" w:sz="4" w:space="0" w:color="4472C4" w:themeColor="accent1"/>
-                      <w:left w:val="double" w:sz="4" w:space="0" w:color="4472C4" w:themeColor="accent1"/>
-                      <w:bottom w:val="double" w:sz="4" w:space="0" w:color="4472C4" w:themeColor="accent1"/>
-                      <w:right w:val="double" w:sz="4" w:space="0" w:color="4472C4" w:themeColor="accent1"/>
-                    </w:tcBorders>
-                    <w:vAlign w:val="center"/>
-                    <w:hideMark/>
-                  </w:tcPr>
-                  <w:p>
-                    <w:pPr>
-                      <w:spacing w:before="40" w:after="40"/>
-                      <w:rPr>
-                        <w:rFonts w:asciiTheme="majorBidi" w:hAnsiTheme="majorBidi" w:cstheme="majorBidi"/>
-                      </w:rPr>
-                    </w:pPr>
-                    <w:r>
-                      <w:rPr>
-                        <w:rStyle w:val="PlaceholderText"/>
-                        <w:rFonts w:asciiTheme="majorBidi" w:eastAsiaTheme="minorHAnsi" w:hAnsiTheme="majorBidi" w:cstheme="majorBidi"/>
-                      </w:rPr>
-                      <w:t>Text.</w:t>
-                    </w:r>
-                  </w:p>
-                </w:tc>
-              </w:sdtContent>
-            </w:sdt>
+            <w:tc>
+              <w:tcPr>
+                <w:tcW w:w="4056" w:type="pct"/>
+                <w:tcBorders>
+                  <w:top w:val="double" w:sz="4" w:space="0" w:color="4472C4" w:themeColor="accent1"/>
+                  <w:left w:val="double" w:sz="4" w:space="0" w:color="4472C4" w:themeColor="accent1"/>
+                  <w:bottom w:val="double" w:sz="4" w:space="0" w:color="4472C4" w:themeColor="accent1"/>
+                  <w:right w:val="double" w:sz="4" w:space="0" w:color="4472C4" w:themeColor="accent1"/>
+                </w:tcBorders>
+                <w:vAlign w:val="center"/>
+                <w:hideMark/>
+              </w:tcPr>
+              <w:p>
+                <w:pPr>
+                  <w:spacing w:before="40" w:after="40"/>
+                  <w:rPr>
+                    <w:rFonts w:asciiTheme="majorBidi" w:hAnsiTheme="majorBidi" w:cstheme="majorBidi"/>
+                  </w:rPr>
+                </w:pPr>
+                <w:r>
+                  <w:rPr>
+                    <w:rStyle w:val="PlaceholderText"/>
+                    <w:rFonts w:eastAsiaTheme="minorHAnsi"/>
+                  </w:rPr>
+                  <w:t>Text.</w:t>
+                </w:r>
+              </w:p>
+            </w:tc>
           </w:sdtContent>
         </w:sdt>
       </w:tr>
@@ -2028,6 +2048,9 @@
         </w:tc>
         <w:sdt>
           <w:sdtPr>
+            <w:rPr>
+              <w:rFonts w:asciiTheme="majorBidi" w:hAnsiTheme="majorBidi" w:cstheme="majorBidi"/>
+            </w:rPr>
             <w:id w:val="-1791272987"/>
             <w:placeholder>
               <w:docPart w:val="9396AB3DD0074522B239AB44CD353C9E"/>
@@ -2035,27 +2058,26 @@
           </w:sdtPr>
           <w:sdtEndPr/>
           <w:sdtContent>
-            <w:sdt>
-              <w:sdtPr>
-                <w:id w:val="-1312549229"/>
-                <w:placeholder>
-                  <w:docPart w:val="91A54ECD4FD943A8961AFDF0F4D4B1C5"/>
-                </w:placeholder>
-              </w:sdtPr>
-              <w:sdtEndPr/>
-              <w:sdtContent>
-                <w:tc>
-                  <w:tcPr>
-                    <w:tcW w:w="4056" w:type="pct"/>
-                    <w:tcBorders>
-                      <w:top w:val="double" w:sz="4" w:space="0" w:color="4472C4" w:themeColor="accent1"/>
-                      <w:left w:val="double" w:sz="4" w:space="0" w:color="4472C4" w:themeColor="accent1"/>
-                      <w:bottom w:val="double" w:sz="4" w:space="0" w:color="4472C4" w:themeColor="accent1"/>
-                      <w:right w:val="double" w:sz="4" w:space="0" w:color="4472C4" w:themeColor="accent1"/>
-                    </w:tcBorders>
-                    <w:vAlign w:val="center"/>
-                    <w:hideMark/>
-                  </w:tcPr>
+            <w:tc>
+              <w:tcPr>
+                <w:tcW w:w="4056" w:type="pct"/>
+                <w:tcBorders>
+                  <w:top w:val="double" w:sz="4" w:space="0" w:color="4472C4" w:themeColor="accent1"/>
+                  <w:left w:val="double" w:sz="4" w:space="0" w:color="4472C4" w:themeColor="accent1"/>
+                  <w:bottom w:val="double" w:sz="4" w:space="0" w:color="4472C4" w:themeColor="accent1"/>
+                  <w:right w:val="double" w:sz="4" w:space="0" w:color="4472C4" w:themeColor="accent1"/>
+                </w:tcBorders>
+                <w:vAlign w:val="center"/>
+                <w:hideMark/>
+              </w:tcPr>
+              <w:sdt>
+                <w:sdtPr>
+                  <w:id w:val="836425688"/>
+                  <w:placeholder>
+                    <w:docPart w:val="6981121710394E108D65E0A63DD85232"/>
+                  </w:placeholder>
+                </w:sdtPr>
+                <w:sdtContent>
                   <w:p>
                     <w:pPr>
                       <w:pStyle w:val="ListParagraph"/>
@@ -2071,9 +2093,6 @@
                       <w:rPr>
                         <w:rStyle w:val="fontstyle21"/>
                         <w:rFonts w:asciiTheme="majorBidi" w:hAnsiTheme="majorBidi" w:cstheme="majorBidi"/>
-                        <w:color w:val="auto"/>
-                        <w:sz w:val="24"/>
-                        <w:szCs w:val="24"/>
                       </w:rPr>
                     </w:pPr>
                     <w:r>
@@ -2090,13 +2109,12 @@
                     </w:r>
                     <w:r>
                       <w:rPr>
-                        <w:rFonts w:ascii="TimesNewRomanPSMT" w:hAnsi="TimesNewRomanPSMT"/>
-                        <w:color w:val="000000"/>
-                        <w:sz w:val="22"/>
-                        <w:szCs w:val="22"/>
-                      </w:rPr>
-                      <w:br/>
+                        <w:rStyle w:val="fontstyle21"/>
+                      </w:rPr>
+                      <w:t xml:space="preserve"> </w:t>
                     </w:r>
+                    <w:bookmarkStart w:id="1" w:name="_GoBack"/>
+                    <w:bookmarkEnd w:id="1"/>
                     <w:r>
                       <w:rPr>
                         <w:rStyle w:val="fontstyle21"/>
@@ -2119,9 +2137,6 @@
                       <w:rPr>
                         <w:rStyle w:val="fontstyle21"/>
                         <w:rFonts w:asciiTheme="majorBidi" w:hAnsiTheme="majorBidi" w:cstheme="majorBidi"/>
-                        <w:color w:val="auto"/>
-                        <w:sz w:val="24"/>
-                        <w:szCs w:val="24"/>
                       </w:rPr>
                     </w:pPr>
                     <w:r>
@@ -2152,32 +2167,15 @@
                     </w:r>
                     <w:r>
                       <w:rPr>
-                        <w:rFonts w:ascii="TimesNewRomanPSMT" w:hAnsi="TimesNewRomanPSMT"/>
-                        <w:color w:val="000000"/>
-                        <w:sz w:val="22"/>
-                        <w:szCs w:val="22"/>
-                      </w:rPr>
-                      <w:br/>
+                        <w:rStyle w:val="fontstyle21"/>
+                      </w:rPr>
+                      <w:t xml:space="preserve"> </w:t>
                     </w:r>
                     <w:r>
                       <w:rPr>
                         <w:rStyle w:val="fontstyle21"/>
                       </w:rPr>
-                      <w:t xml:space="preserve">fast block least Mean square algorithm”, Signal &amp; Image </w:t>
-                    </w:r>
-                    <w:proofErr w:type="gramStart"/>
-                    <w:r>
-                      <w:rPr>
-                        <w:rStyle w:val="fontstyle21"/>
-                      </w:rPr>
-                      <w:t>Processing :</w:t>
-                    </w:r>
-                    <w:proofErr w:type="gramEnd"/>
-                    <w:r>
-                      <w:rPr>
-                        <w:rStyle w:val="fontstyle21"/>
-                      </w:rPr>
-                      <w:t xml:space="preserve"> An International Journal</w:t>
+                      <w:t>fast block least Mean square algorithm”, Signal &amp; Image Processing: An International Journal</w:t>
                     </w:r>
                   </w:p>
                   <w:p>
@@ -2187,14 +2185,6 @@
                         <w:ilvl w:val="0"/>
                         <w:numId w:val="4"/>
                       </w:numPr>
-                      <w:tabs>
-                        <w:tab w:val="left" w:pos="3336"/>
-                        <w:tab w:val="left" w:pos="5928"/>
-                      </w:tabs>
-                      <w:spacing w:before="40" w:after="40"/>
-                      <w:rPr>
-                        <w:rFonts w:asciiTheme="majorBidi" w:hAnsiTheme="majorBidi" w:cstheme="majorBidi"/>
-                      </w:rPr>
                     </w:pPr>
                     <w:hyperlink r:id="rId9" w:history="1">
                       <w:r>
@@ -2205,26 +2195,9 @@
                       </w:r>
                     </w:hyperlink>
                   </w:p>
-                  <w:p>
-                    <w:pPr>
-                      <w:pStyle w:val="ListParagraph"/>
-                      <w:numPr>
-                        <w:ilvl w:val="0"/>
-                        <w:numId w:val="4"/>
-                      </w:numPr>
-                      <w:tabs>
-                        <w:tab w:val="left" w:pos="3336"/>
-                        <w:tab w:val="left" w:pos="5928"/>
-                      </w:tabs>
-                      <w:spacing w:before="40" w:after="40"/>
-                      <w:rPr>
-                        <w:rFonts w:asciiTheme="majorBidi" w:hAnsiTheme="majorBidi" w:cstheme="majorBidi"/>
-                      </w:rPr>
-                    </w:pPr>
-                  </w:p>
-                </w:tc>
-              </w:sdtContent>
-            </w:sdt>
+                </w:sdtContent>
+              </w:sdt>
+            </w:tc>
           </w:sdtContent>
         </w:sdt>
       </w:tr>
@@ -2271,26 +2244,22 @@
         </w:tc>
         <w:sdt>
           <w:sdtPr>
-            <w:id w:val="-1386325348"/>
+            <w:id w:val="-1619364287"/>
             <w:placeholder>
-              <w:docPart w:val="F26FC490B2E54AE8A65737813B92E785"/>
+              <w:docPart w:val="12FE76925EFC42D18632AC4449F9021E"/>
             </w:placeholder>
           </w:sdtPr>
           <w:sdtEndPr/>
           <w:sdtContent>
             <w:sdt>
               <w:sdtPr>
-                <w:id w:val="-2030015027"/>
+                <w:id w:val="-1312549229"/>
                 <w:placeholder>
-                  <w:docPart w:val="02616D2E50034CFE933E22187D038EFB"/>
+                  <w:docPart w:val="E0E604795E80482986D8BDF39A08A3C7"/>
                 </w:placeholder>
                 <w:showingPlcHdr/>
               </w:sdtPr>
-              <w:sdtEndPr>
-                <w:rPr>
-                  <w:rFonts w:asciiTheme="majorBidi" w:hAnsiTheme="majorBidi" w:cstheme="majorBidi"/>
-                </w:rPr>
-              </w:sdtEndPr>
+              <w:sdtEndPr/>
               <w:sdtContent>
                 <w:tc>
                   <w:tcPr>
@@ -2302,18 +2271,29 @@
                       <w:right w:val="double" w:sz="4" w:space="0" w:color="4472C4" w:themeColor="accent1"/>
                     </w:tcBorders>
                     <w:vAlign w:val="center"/>
-                    <w:hideMark/>
                   </w:tcPr>
                   <w:p>
                     <w:pPr>
+                      <w:pStyle w:val="ListParagraph"/>
+                      <w:tabs>
+                        <w:tab w:val="left" w:pos="3336"/>
+                        <w:tab w:val="left" w:pos="5928"/>
+                      </w:tabs>
                       <w:spacing w:before="40" w:after="40"/>
                     </w:pPr>
                     <w:r>
                       <w:rPr>
                         <w:rStyle w:val="PlaceholderText"/>
-                        <w:rFonts w:asciiTheme="majorBidi" w:eastAsiaTheme="minorHAnsi" w:hAnsiTheme="majorBidi" w:cstheme="majorBidi"/>
-                      </w:rPr>
-                      <w:t>Text.</w:t>
+                        <w:rFonts w:eastAsiaTheme="minorHAnsi"/>
+                      </w:rPr>
+                      <w:t>T</w:t>
+                    </w:r>
+                    <w:r>
+                      <w:rPr>
+                        <w:rStyle w:val="PlaceholderText"/>
+                        <w:rFonts w:eastAsiaTheme="minorHAnsi"/>
+                      </w:rPr>
+                      <w:t>ext.</w:t>
                     </w:r>
                   </w:p>
                 </w:tc>
@@ -2367,9 +2347,9 @@
           <w:sdtPr>
             <w:rPr>
               <w:rFonts w:asciiTheme="majorBidi" w:hAnsiTheme="majorBidi" w:cstheme="majorBidi"/>
-              <w:noProof/>
             </w:rPr>
             <w:id w:val="2138836343"/>
+            <w:showingPlcHdr/>
             <w:picture/>
           </w:sdtPr>
           <w:sdtEndPr/>
@@ -2400,10 +2380,10 @@
                     <w:noProof/>
                   </w:rPr>
                   <w:drawing>
-                    <wp:inline distT="0" distB="0" distL="0" distR="0" wp14:anchorId="41C5EF9F" wp14:editId="61867117">
-                      <wp:extent cx="4526280" cy="1706880"/>
-                      <wp:effectExtent l="0" t="0" r="7620" b="7620"/>
-                      <wp:docPr id="6" name="Picture 6"/>
+                    <wp:inline distT="0" distB="0" distL="0" distR="0" wp14:anchorId="42C43541" wp14:editId="1C9F7130">
+                      <wp:extent cx="1524000" cy="1524000"/>
+                      <wp:effectExtent l="0" t="0" r="0" b="0"/>
+                      <wp:docPr id="4" name="Picture 1"/>
                       <wp:cNvGraphicFramePr>
                         <a:graphicFrameLocks xmlns:a="http://schemas.openxmlformats.org/drawingml/2006/main" noChangeAspect="1"/>
                       </wp:cNvGraphicFramePr>
@@ -2411,7 +2391,7 @@
                         <a:graphicData uri="http://schemas.openxmlformats.org/drawingml/2006/picture">
                           <pic:pic xmlns:pic="http://schemas.openxmlformats.org/drawingml/2006/picture">
                             <pic:nvPicPr>
-                              <pic:cNvPr id="0" name="Picture 3"/>
+                              <pic:cNvPr id="0" name="Picture 1"/>
                               <pic:cNvPicPr>
                                 <a:picLocks noChangeAspect="1" noChangeArrowheads="1"/>
                               </pic:cNvPicPr>
@@ -2432,7 +2412,7 @@
                             <pic:spPr bwMode="auto">
                               <a:xfrm>
                                 <a:off x="0" y="0"/>
-                                <a:ext cx="4526280" cy="1706880"/>
+                                <a:ext cx="1524000" cy="1524000"/>
                               </a:xfrm>
                               <a:prstGeom prst="rect">
                                 <a:avLst/>
@@ -2735,7 +2715,7 @@
   <w:abstractNum w:abstractNumId="2" w15:restartNumberingAfterBreak="0">
     <w:nsid w:val="729504B0"/>
     <w:multiLevelType w:val="hybridMultilevel"/>
-    <w:tmpl w:val="DDDCCB7E"/>
+    <w:tmpl w:val="AC7E0D04"/>
     <w:lvl w:ilvl="0" w:tplc="04090001">
       <w:start w:val="1"/>
       <w:numFmt w:val="bullet"/>
@@ -3284,7 +3264,7 @@
   <w:style w:type="paragraph" w:default="1" w:styleId="Normal">
     <w:name w:val="Normal"/>
     <w:qFormat/>
-    <w:rsid w:val="002F35E8"/>
+    <w:rsid w:val="0097701C"/>
     <w:pPr>
       <w:spacing w:after="0" w:line="240" w:lineRule="auto"/>
     </w:pPr>
@@ -3565,22 +3545,10 @@
       <w:szCs w:val="18"/>
     </w:rPr>
   </w:style>
-  <w:style w:type="character" w:styleId="UnresolvedMention">
-    <w:name w:val="Unresolved Mention"/>
-    <w:basedOn w:val="DefaultParagraphFont"/>
-    <w:uiPriority w:val="99"/>
-    <w:semiHidden/>
-    <w:unhideWhenUsed/>
-    <w:rsid w:val="00D1576B"/>
-    <w:rPr>
-      <w:color w:val="605E5C"/>
-      <w:shd w:val="clear" w:color="auto" w:fill="E1DFDD"/>
-    </w:rPr>
-  </w:style>
   <w:style w:type="character" w:customStyle="1" w:styleId="fontstyle01">
     <w:name w:val="fontstyle01"/>
     <w:basedOn w:val="DefaultParagraphFont"/>
-    <w:rsid w:val="00D1576B"/>
+    <w:rsid w:val="001E6D90"/>
     <w:rPr>
       <w:rFonts w:ascii="TimesNewRomanPS-BoldMT" w:hAnsi="TimesNewRomanPS-BoldMT" w:hint="default"/>
       <w:b/>
@@ -3595,7 +3563,7 @@
   <w:style w:type="character" w:customStyle="1" w:styleId="fontstyle21">
     <w:name w:val="fontstyle21"/>
     <w:basedOn w:val="DefaultParagraphFont"/>
-    <w:rsid w:val="00D1576B"/>
+    <w:rsid w:val="001E6D90"/>
     <w:rPr>
       <w:rFonts w:ascii="TimesNewRomanPSMT" w:hAnsi="TimesNewRomanPSMT" w:hint="default"/>
       <w:b w:val="0"/>
@@ -3872,36 +3840,6 @@
         <w:p>
           <w:pPr>
             <w:pStyle w:val="6B19AC7DDFB542A89574C0BFB47FD271"/>
-          </w:pPr>
-          <w:r>
-            <w:rPr>
-              <w:rStyle w:val="PlaceholderText"/>
-              <w:rFonts w:eastAsiaTheme="minorHAnsi"/>
-            </w:rPr>
-            <w:t>Text.</w:t>
-          </w:r>
-        </w:p>
-      </w:docPartBody>
-    </w:docPart>
-    <w:docPart>
-      <w:docPartPr>
-        <w:name w:val="F26FC490B2E54AE8A65737813B92E785"/>
-        <w:category>
-          <w:name w:val="General"/>
-          <w:gallery w:val="placeholder"/>
-        </w:category>
-        <w:types>
-          <w:type w:val="bbPlcHdr"/>
-        </w:types>
-        <w:behaviors>
-          <w:behavior w:val="content"/>
-        </w:behaviors>
-        <w:guid w:val="{AA1A024E-7E68-49AD-9F34-6CA7A1CEC5FB}"/>
-      </w:docPartPr>
-      <w:docPartBody>
-        <w:p>
-          <w:pPr>
-            <w:pStyle w:val="F26FC490B2E54AE8A65737813B92E785"/>
           </w:pPr>
           <w:r>
             <w:rPr>
@@ -4185,7 +4123,7 @@
     </w:docPart>
     <w:docPart>
       <w:docPartPr>
-        <w:name w:val="9FD49F390D5F4B5B999942D8153209D6"/>
+        <w:name w:val="DC211574990543D0A9759A3749C62FB4"/>
         <w:category>
           <w:name w:val="General"/>
           <w:gallery w:val="placeholder"/>
@@ -4196,12 +4134,12 @@
         <w:behaviors>
           <w:behavior w:val="content"/>
         </w:behaviors>
-        <w:guid w:val="{77FBE211-6718-461C-B920-10F55F022FD1}"/>
+        <w:guid w:val="{07608A22-7EAC-4715-A3AB-2A8EE02C16BE}"/>
       </w:docPartPr>
       <w:docPartBody>
         <w:p>
           <w:pPr>
-            <w:pStyle w:val="9FD49F390D5F4B5B999942D8153209D6"/>
+            <w:pStyle w:val="DC211574990543D0A9759A3749C62FB4"/>
           </w:pPr>
           <w:r>
             <w:rPr>
@@ -4215,7 +4153,7 @@
     </w:docPart>
     <w:docPart>
       <w:docPartPr>
-        <w:name w:val="C641B6489ADC450DA60E4EBDA6E95E07"/>
+        <w:name w:val="2F284CCB15C042EE8551C97DBAB7FD43"/>
         <w:category>
           <w:name w:val="General"/>
           <w:gallery w:val="placeholder"/>
@@ -4226,12 +4164,42 @@
         <w:behaviors>
           <w:behavior w:val="content"/>
         </w:behaviors>
-        <w:guid w:val="{1FA36B8B-5100-4EE4-986F-197D1B9308C3}"/>
+        <w:guid w:val="{57D096DF-AD1A-48D8-964D-204BB13EF3D0}"/>
       </w:docPartPr>
       <w:docPartBody>
         <w:p>
           <w:pPr>
-            <w:pStyle w:val="C641B6489ADC450DA60E4EBDA6E95E07"/>
+            <w:pStyle w:val="2F284CCB15C042EE8551C97DBAB7FD43"/>
+          </w:pPr>
+          <w:r>
+            <w:rPr>
+              <w:rStyle w:val="PlaceholderText"/>
+              <w:rFonts w:eastAsiaTheme="minorHAnsi"/>
+            </w:rPr>
+            <w:t>Text.</w:t>
+          </w:r>
+        </w:p>
+      </w:docPartBody>
+    </w:docPart>
+    <w:docPart>
+      <w:docPartPr>
+        <w:name w:val="DBD99FAD42394CBAAC44D7FDA132F68C"/>
+        <w:category>
+          <w:name w:val="General"/>
+          <w:gallery w:val="placeholder"/>
+        </w:category>
+        <w:types>
+          <w:type w:val="bbPlcHdr"/>
+        </w:types>
+        <w:behaviors>
+          <w:behavior w:val="content"/>
+        </w:behaviors>
+        <w:guid w:val="{C34DDDD8-997F-4B57-A3CE-9AD105310314}"/>
+      </w:docPartPr>
+      <w:docPartBody>
+        <w:p>
+          <w:pPr>
+            <w:pStyle w:val="DBD99FAD42394CBAAC44D7FDA132F68C"/>
           </w:pPr>
           <w:r>
             <w:rPr>
@@ -4252,7 +4220,7 @@
     </w:docPart>
     <w:docPart>
       <w:docPartPr>
-        <w:name w:val="30D5D81C23F047AEA93F913308CBAD3D"/>
+        <w:name w:val="FDDD846E44AA4F3E9A285DC307609891"/>
         <w:category>
           <w:name w:val="General"/>
           <w:gallery w:val="placeholder"/>
@@ -4263,12 +4231,42 @@
         <w:behaviors>
           <w:behavior w:val="content"/>
         </w:behaviors>
-        <w:guid w:val="{F884082C-3567-4BD8-9ED6-C974EAF76D93}"/>
+        <w:guid w:val="{AA09BBAB-4F28-4443-ABF5-1270A9C46487}"/>
       </w:docPartPr>
       <w:docPartBody>
         <w:p>
           <w:pPr>
-            <w:pStyle w:val="30D5D81C23F047AEA93F913308CBAD3D"/>
+            <w:pStyle w:val="FDDD846E44AA4F3E9A285DC307609891"/>
+          </w:pPr>
+          <w:r>
+            <w:rPr>
+              <w:rStyle w:val="PlaceholderText"/>
+              <w:rFonts w:eastAsiaTheme="minorHAnsi"/>
+            </w:rPr>
+            <w:t>Text.</w:t>
+          </w:r>
+        </w:p>
+      </w:docPartBody>
+    </w:docPart>
+    <w:docPart>
+      <w:docPartPr>
+        <w:name w:val="730D37E58C0D4CB78E37F915E7AAAA57"/>
+        <w:category>
+          <w:name w:val="General"/>
+          <w:gallery w:val="placeholder"/>
+        </w:category>
+        <w:types>
+          <w:type w:val="bbPlcHdr"/>
+        </w:types>
+        <w:behaviors>
+          <w:behavior w:val="content"/>
+        </w:behaviors>
+        <w:guid w:val="{3F5DF6F3-52E1-46A1-BFD2-05C9D2C3C0D3}"/>
+      </w:docPartPr>
+      <w:docPartBody>
+        <w:p>
+          <w:pPr>
+            <w:pStyle w:val="730D37E58C0D4CB78E37F915E7AAAA57"/>
           </w:pPr>
           <w:r>
             <w:rPr>
@@ -4289,7 +4287,7 @@
     </w:docPart>
     <w:docPart>
       <w:docPartPr>
-        <w:name w:val="41BD2F497CD045ECA1B40D24F0EB4380"/>
+        <w:name w:val="052E185EC5174BCAA922CE3E9BD12BCE"/>
         <w:category>
           <w:name w:val="General"/>
           <w:gallery w:val="placeholder"/>
@@ -4300,12 +4298,102 @@
         <w:behaviors>
           <w:behavior w:val="content"/>
         </w:behaviors>
-        <w:guid w:val="{40EED8D7-308E-461E-9D8E-0C5BA84ED8D3}"/>
+        <w:guid w:val="{0C82E949-5FD0-48C6-8782-B219381B0E57}"/>
       </w:docPartPr>
       <w:docPartBody>
         <w:p>
           <w:pPr>
-            <w:pStyle w:val="41BD2F497CD045ECA1B40D24F0EB4380"/>
+            <w:pStyle w:val="052E185EC5174BCAA922CE3E9BD12BCE"/>
+          </w:pPr>
+          <w:r>
+            <w:rPr>
+              <w:rStyle w:val="PlaceholderText"/>
+              <w:rFonts w:eastAsiaTheme="minorHAnsi"/>
+            </w:rPr>
+            <w:t>Text.</w:t>
+          </w:r>
+        </w:p>
+      </w:docPartBody>
+    </w:docPart>
+    <w:docPart>
+      <w:docPartPr>
+        <w:name w:val="281CF70470134C48BD821D117E108F40"/>
+        <w:category>
+          <w:name w:val="General"/>
+          <w:gallery w:val="placeholder"/>
+        </w:category>
+        <w:types>
+          <w:type w:val="bbPlcHdr"/>
+        </w:types>
+        <w:behaviors>
+          <w:behavior w:val="content"/>
+        </w:behaviors>
+        <w:guid w:val="{79465AEA-0EFA-48D0-AC5D-0E5C9D7BA2E5}"/>
+      </w:docPartPr>
+      <w:docPartBody>
+        <w:p>
+          <w:pPr>
+            <w:pStyle w:val="281CF70470134C48BD821D117E108F40"/>
+          </w:pPr>
+          <w:r>
+            <w:rPr>
+              <w:rStyle w:val="PlaceholderText"/>
+              <w:rFonts w:eastAsiaTheme="minorHAnsi"/>
+            </w:rPr>
+            <w:t>Text.</w:t>
+          </w:r>
+        </w:p>
+      </w:docPartBody>
+    </w:docPart>
+    <w:docPart>
+      <w:docPartPr>
+        <w:name w:val="D55C3D1CB9054290B3417CF7F03A49CA"/>
+        <w:category>
+          <w:name w:val="General"/>
+          <w:gallery w:val="placeholder"/>
+        </w:category>
+        <w:types>
+          <w:type w:val="bbPlcHdr"/>
+        </w:types>
+        <w:behaviors>
+          <w:behavior w:val="content"/>
+        </w:behaviors>
+        <w:guid w:val="{5D66FB62-AB90-4175-8B9C-53D75CAED032}"/>
+      </w:docPartPr>
+      <w:docPartBody>
+        <w:p>
+          <w:pPr>
+            <w:pStyle w:val="D55C3D1CB9054290B3417CF7F03A49CA"/>
+          </w:pPr>
+          <w:r>
+            <w:rPr>
+              <w:rStyle w:val="PlaceholderText"/>
+              <w:rFonts w:eastAsiaTheme="minorHAnsi"/>
+            </w:rPr>
+            <w:t>Text.</w:t>
+          </w:r>
+        </w:p>
+      </w:docPartBody>
+    </w:docPart>
+    <w:docPart>
+      <w:docPartPr>
+        <w:name w:val="A283F0F5E516494F8337C56CBEBCDF66"/>
+        <w:category>
+          <w:name w:val="General"/>
+          <w:gallery w:val="placeholder"/>
+        </w:category>
+        <w:types>
+          <w:type w:val="bbPlcHdr"/>
+        </w:types>
+        <w:behaviors>
+          <w:behavior w:val="content"/>
+        </w:behaviors>
+        <w:guid w:val="{41215313-2134-42E6-B16E-9607AE0B723E}"/>
+      </w:docPartPr>
+      <w:docPartBody>
+        <w:p>
+          <w:pPr>
+            <w:pStyle w:val="A283F0F5E516494F8337C56CBEBCDF66"/>
           </w:pPr>
           <w:r>
             <w:rPr>
@@ -4326,7 +4414,7 @@
     </w:docPart>
     <w:docPart>
       <w:docPartPr>
-        <w:name w:val="6F0338DC787A442D90E734BCB1837B9F"/>
+        <w:name w:val="591A1584CD66486BB57685F6F7B790B4"/>
         <w:category>
           <w:name w:val="General"/>
           <w:gallery w:val="placeholder"/>
@@ -4337,12 +4425,12 @@
         <w:behaviors>
           <w:behavior w:val="content"/>
         </w:behaviors>
-        <w:guid w:val="{B28AB808-6A12-4899-867A-BCF43EF8D6B4}"/>
+        <w:guid w:val="{38AB6A0C-AE5F-45B8-9A4D-9DCC13FAF1C6}"/>
       </w:docPartPr>
       <w:docPartBody>
         <w:p>
           <w:pPr>
-            <w:pStyle w:val="6F0338DC787A442D90E734BCB1837B9F"/>
+            <w:pStyle w:val="591A1584CD66486BB57685F6F7B790B4"/>
           </w:pPr>
           <w:r>
             <w:rPr>
@@ -4363,7 +4451,7 @@
     </w:docPart>
     <w:docPart>
       <w:docPartPr>
-        <w:name w:val="B19F3AE63A2247A7BCC337AD16BC36CF"/>
+        <w:name w:val="4566796C9DFC4410A26DF9AF120E690C"/>
         <w:category>
           <w:name w:val="General"/>
           <w:gallery w:val="placeholder"/>
@@ -4374,12 +4462,72 @@
         <w:behaviors>
           <w:behavior w:val="content"/>
         </w:behaviors>
-        <w:guid w:val="{7F44F151-2DD6-4B5C-86A9-54C74995E92E}"/>
+        <w:guid w:val="{4F00026F-9B06-477B-ADAE-4E7A5AD95903}"/>
       </w:docPartPr>
       <w:docPartBody>
         <w:p>
           <w:pPr>
-            <w:pStyle w:val="B19F3AE63A2247A7BCC337AD16BC36CF"/>
+            <w:pStyle w:val="4566796C9DFC4410A26DF9AF120E690C"/>
+          </w:pPr>
+          <w:r>
+            <w:rPr>
+              <w:rStyle w:val="PlaceholderText"/>
+              <w:rFonts w:eastAsiaTheme="minorHAnsi"/>
+            </w:rPr>
+            <w:t>Text.</w:t>
+          </w:r>
+        </w:p>
+      </w:docPartBody>
+    </w:docPart>
+    <w:docPart>
+      <w:docPartPr>
+        <w:name w:val="12FE76925EFC42D18632AC4449F9021E"/>
+        <w:category>
+          <w:name w:val="General"/>
+          <w:gallery w:val="placeholder"/>
+        </w:category>
+        <w:types>
+          <w:type w:val="bbPlcHdr"/>
+        </w:types>
+        <w:behaviors>
+          <w:behavior w:val="content"/>
+        </w:behaviors>
+        <w:guid w:val="{95366C72-C9FA-4E2C-B67A-D28BB3883504}"/>
+      </w:docPartPr>
+      <w:docPartBody>
+        <w:p>
+          <w:pPr>
+            <w:pStyle w:val="12FE76925EFC42D18632AC4449F9021E"/>
+          </w:pPr>
+          <w:r>
+            <w:rPr>
+              <w:rStyle w:val="PlaceholderText"/>
+              <w:rFonts w:eastAsiaTheme="minorHAnsi"/>
+            </w:rPr>
+            <w:t>Text.</w:t>
+          </w:r>
+        </w:p>
+      </w:docPartBody>
+    </w:docPart>
+    <w:docPart>
+      <w:docPartPr>
+        <w:name w:val="E0E604795E80482986D8BDF39A08A3C7"/>
+        <w:category>
+          <w:name w:val="General"/>
+          <w:gallery w:val="placeholder"/>
+        </w:category>
+        <w:types>
+          <w:type w:val="bbPlcHdr"/>
+        </w:types>
+        <w:behaviors>
+          <w:behavior w:val="content"/>
+        </w:behaviors>
+        <w:guid w:val="{5FCC7226-626B-4A2D-A328-283FA4B8DC18}"/>
+      </w:docPartPr>
+      <w:docPartBody>
+        <w:p>
+          <w:pPr>
+            <w:pStyle w:val="E0E604795E80482986D8BDF39A08A3C7"/>
           </w:pPr>
           <w:r>
             <w:rPr>
@@ -4400,7 +4548,7 @@
     </w:docPart>
     <w:docPart>
       <w:docPartPr>
-        <w:name w:val="8E82F8AD9BC24A27B01B2D30D7D9EA48"/>
+        <w:name w:val="6981121710394E108D65E0A63DD85232"/>
         <w:category>
           <w:name w:val="General"/>
           <w:gallery w:val="placeholder"/>
@@ -4411,12 +4559,12 @@
         <w:behaviors>
           <w:behavior w:val="content"/>
         </w:behaviors>
-        <w:guid w:val="{4E212EEE-0E18-4283-8C2D-A733187B0EFD}"/>
+        <w:guid w:val="{B2B913D2-8791-45F8-9A32-B312F1808B7F}"/>
       </w:docPartPr>
       <w:docPartBody>
         <w:p>
           <w:pPr>
-            <w:pStyle w:val="8E82F8AD9BC24A27B01B2D30D7D9EA48"/>
+            <w:pStyle w:val="6981121710394E108D65E0A63DD85232"/>
           </w:pPr>
           <w:r>
             <w:rPr>
@@ -4431,177 +4579,6 @@
               <w:rFonts w:eastAsiaTheme="minorHAnsi"/>
             </w:rPr>
             <w:t>ext.</w:t>
-          </w:r>
-        </w:p>
-      </w:docPartBody>
-    </w:docPart>
-    <w:docPart>
-      <w:docPartPr>
-        <w:name w:val="7603B004BBDE4FE69756CB6140A9EA7F"/>
-        <w:category>
-          <w:name w:val="General"/>
-          <w:gallery w:val="placeholder"/>
-        </w:category>
-        <w:types>
-          <w:type w:val="bbPlcHdr"/>
-        </w:types>
-        <w:behaviors>
-          <w:behavior w:val="content"/>
-        </w:behaviors>
-        <w:guid w:val="{BED87959-0E57-43BA-9BA9-D6EE6FE44BB0}"/>
-      </w:docPartPr>
-      <w:docPartBody>
-        <w:p>
-          <w:pPr>
-            <w:pStyle w:val="7603B004BBDE4FE69756CB6140A9EA7F"/>
-          </w:pPr>
-          <w:r>
-            <w:rPr>
-              <w:rStyle w:val="PlaceholderText"/>
-              <w:rFonts w:eastAsiaTheme="minorHAnsi"/>
-            </w:rPr>
-            <w:t>High Quality Figures</w:t>
-          </w:r>
-        </w:p>
-      </w:docPartBody>
-    </w:docPart>
-    <w:docPart>
-      <w:docPartPr>
-        <w:name w:val="632BA3A0FFD543D780FAB555A754240D"/>
-        <w:category>
-          <w:name w:val="General"/>
-          <w:gallery w:val="placeholder"/>
-        </w:category>
-        <w:types>
-          <w:type w:val="bbPlcHdr"/>
-        </w:types>
-        <w:behaviors>
-          <w:behavior w:val="content"/>
-        </w:behaviors>
-        <w:guid w:val="{D5035FFD-B00F-4EFD-A045-38265E755650}"/>
-      </w:docPartPr>
-      <w:docPartBody>
-        <w:p>
-          <w:pPr>
-            <w:pStyle w:val="632BA3A0FFD543D780FAB555A754240D"/>
-          </w:pPr>
-          <w:r>
-            <w:rPr>
-              <w:rStyle w:val="PlaceholderText"/>
-              <w:rFonts w:eastAsiaTheme="minorHAnsi"/>
-            </w:rPr>
-            <w:t>T</w:t>
-          </w:r>
-          <w:r>
-            <w:rPr>
-              <w:rStyle w:val="PlaceholderText"/>
-              <w:rFonts w:eastAsiaTheme="minorHAnsi"/>
-            </w:rPr>
-            <w:t>ext.</w:t>
-          </w:r>
-        </w:p>
-      </w:docPartBody>
-    </w:docPart>
-    <w:docPart>
-      <w:docPartPr>
-        <w:name w:val="91A54ECD4FD943A8961AFDF0F4D4B1C5"/>
-        <w:category>
-          <w:name w:val="General"/>
-          <w:gallery w:val="placeholder"/>
-        </w:category>
-        <w:types>
-          <w:type w:val="bbPlcHdr"/>
-        </w:types>
-        <w:behaviors>
-          <w:behavior w:val="content"/>
-        </w:behaviors>
-        <w:guid w:val="{861F4011-1F38-404E-8793-A67E9C153602}"/>
-      </w:docPartPr>
-      <w:docPartBody>
-        <w:p>
-          <w:pPr>
-            <w:pStyle w:val="91A54ECD4FD943A8961AFDF0F4D4B1C5"/>
-          </w:pPr>
-          <w:r>
-            <w:rPr>
-              <w:rStyle w:val="PlaceholderText"/>
-              <w:rFonts w:eastAsiaTheme="minorHAnsi"/>
-            </w:rPr>
-            <w:t>T</w:t>
-          </w:r>
-          <w:r>
-            <w:rPr>
-              <w:rStyle w:val="PlaceholderText"/>
-              <w:rFonts w:eastAsiaTheme="minorHAnsi"/>
-            </w:rPr>
-            <w:t>ext.</w:t>
-          </w:r>
-        </w:p>
-      </w:docPartBody>
-    </w:docPart>
-    <w:docPart>
-      <w:docPartPr>
-        <w:name w:val="02616D2E50034CFE933E22187D038EFB"/>
-        <w:category>
-          <w:name w:val="General"/>
-          <w:gallery w:val="placeholder"/>
-        </w:category>
-        <w:types>
-          <w:type w:val="bbPlcHdr"/>
-        </w:types>
-        <w:behaviors>
-          <w:behavior w:val="content"/>
-        </w:behaviors>
-        <w:guid w:val="{C7083096-4142-4557-8383-C5B763FE06B3}"/>
-      </w:docPartPr>
-      <w:docPartBody>
-        <w:p>
-          <w:pPr>
-            <w:pStyle w:val="02616D2E50034CFE933E22187D038EFB"/>
-          </w:pPr>
-          <w:r>
-            <w:rPr>
-              <w:rStyle w:val="PlaceholderText"/>
-              <w:rFonts w:eastAsiaTheme="minorHAnsi"/>
-            </w:rPr>
-            <w:t>T</w:t>
-          </w:r>
-          <w:r>
-            <w:rPr>
-              <w:rStyle w:val="PlaceholderText"/>
-              <w:rFonts w:eastAsiaTheme="minorHAnsi"/>
-            </w:rPr>
-            <w:t>ext.</w:t>
-          </w:r>
-        </w:p>
-      </w:docPartBody>
-    </w:docPart>
-    <w:docPart>
-      <w:docPartPr>
-        <w:name w:val="0B58B22560074FB1BBB6E3286ABD1B9E"/>
-        <w:category>
-          <w:name w:val="General"/>
-          <w:gallery w:val="placeholder"/>
-        </w:category>
-        <w:types>
-          <w:type w:val="bbPlcHdr"/>
-        </w:types>
-        <w:behaviors>
-          <w:behavior w:val="content"/>
-        </w:behaviors>
-        <w:guid w:val="{6DDE79E6-35CB-4C79-9C60-6E5658A930A2}"/>
-      </w:docPartPr>
-      <w:docPartBody>
-        <w:p>
-          <w:pPr>
-            <w:pStyle w:val="0B58B22560074FB1BBB6E3286ABD1B9E"/>
-          </w:pPr>
-          <w:r>
-            <w:rPr>
-              <w:rStyle w:val="PlaceholderText"/>
-              <w:rFonts w:eastAsiaTheme="minorHAnsi"/>
-            </w:rPr>
-            <w:t>Text.</w:t>
           </w:r>
         </w:p>
       </w:docPartBody>
@@ -4696,15 +4673,12 @@
   </w:compat>
   <w:rsids>
     <w:rsidRoot w:val="00D13A04"/>
-    <w:rsid w:val="001C4974"/>
-    <w:rsid w:val="002600A9"/>
+    <w:rsid w:val="000B42B7"/>
+    <w:rsid w:val="00263115"/>
     <w:rsid w:val="002913EF"/>
-    <w:rsid w:val="002C6C80"/>
     <w:rsid w:val="00340842"/>
-    <w:rsid w:val="004E066C"/>
     <w:rsid w:val="006126AF"/>
-    <w:rsid w:val="006F4555"/>
-    <w:rsid w:val="007C4099"/>
+    <w:rsid w:val="0062343B"/>
     <w:rsid w:val="008B28F8"/>
     <w:rsid w:val="008E3A2D"/>
     <w:rsid w:val="00917218"/>
@@ -4712,17 +4686,14 @@
     <w:rsid w:val="00996BE1"/>
     <w:rsid w:val="00A41D63"/>
     <w:rsid w:val="00A71809"/>
-    <w:rsid w:val="00AF1A25"/>
     <w:rsid w:val="00AF23DA"/>
-    <w:rsid w:val="00B14F9D"/>
     <w:rsid w:val="00B67F2F"/>
     <w:rsid w:val="00B93A25"/>
     <w:rsid w:val="00CE5FDA"/>
-    <w:rsid w:val="00CE6D30"/>
     <w:rsid w:val="00D13A04"/>
     <w:rsid w:val="00DD7515"/>
+    <w:rsid w:val="00E172BC"/>
     <w:rsid w:val="00EF7A17"/>
-    <w:rsid w:val="00F01DFC"/>
     <w:rsid w:val="00F90303"/>
     <w:rsid w:val="00FD2F23"/>
   </w:rsids>
@@ -5177,11 +5148,147 @@
     <w:basedOn w:val="DefaultParagraphFont"/>
     <w:uiPriority w:val="99"/>
     <w:semiHidden/>
-    <w:rsid w:val="00F01DFC"/>
+    <w:rsid w:val="0062343B"/>
+  </w:style>
+  <w:style w:type="paragraph" w:customStyle="1" w:styleId="00EC7F041BF54619A1CC474840E0C34D">
+    <w:name w:val="00EC7F041BF54619A1CC474840E0C34D"/>
+    <w:rsid w:val="00D13A04"/>
+  </w:style>
+  <w:style w:type="paragraph" w:customStyle="1" w:styleId="B91A41C393B848459F363FA75558E584">
+    <w:name w:val="B91A41C393B848459F363FA75558E584"/>
+    <w:rsid w:val="00D13A04"/>
+  </w:style>
+  <w:style w:type="paragraph" w:customStyle="1" w:styleId="AAE6A04F3EB14A60BE2F2D8BEE80179E">
+    <w:name w:val="AAE6A04F3EB14A60BE2F2D8BEE80179E"/>
+    <w:rsid w:val="00D13A04"/>
+  </w:style>
+  <w:style w:type="paragraph" w:customStyle="1" w:styleId="2C54F97DCF824827BA86F00CBD2A49D6">
+    <w:name w:val="2C54F97DCF824827BA86F00CBD2A49D6"/>
+    <w:rsid w:val="00D13A04"/>
+  </w:style>
+  <w:style w:type="paragraph" w:customStyle="1" w:styleId="52E16EFCF34040B6A96C8AF7D9D8A59E">
+    <w:name w:val="52E16EFCF34040B6A96C8AF7D9D8A59E"/>
+    <w:rsid w:val="00D13A04"/>
+  </w:style>
+  <w:style w:type="paragraph" w:customStyle="1" w:styleId="1B185DECF23945A3B71CEDB934F1EB4F">
+    <w:name w:val="1B185DECF23945A3B71CEDB934F1EB4F"/>
+    <w:rsid w:val="00D13A04"/>
+  </w:style>
+  <w:style w:type="paragraph" w:customStyle="1" w:styleId="22C8945661364E26A207886C8008828C">
+    <w:name w:val="22C8945661364E26A207886C8008828C"/>
+    <w:rsid w:val="00D13A04"/>
+  </w:style>
+  <w:style w:type="paragraph" w:customStyle="1" w:styleId="7B23FFB0CA1C44BDB20660416E79D0C3">
+    <w:name w:val="7B23FFB0CA1C44BDB20660416E79D0C3"/>
+    <w:rsid w:val="00D13A04"/>
+  </w:style>
+  <w:style w:type="paragraph" w:customStyle="1" w:styleId="147961B7E70441E7A83AB16066444219">
+    <w:name w:val="147961B7E70441E7A83AB16066444219"/>
+    <w:rsid w:val="00D13A04"/>
+  </w:style>
+  <w:style w:type="paragraph" w:customStyle="1" w:styleId="0093D96C12374793BA291E411A9685F0">
+    <w:name w:val="0093D96C12374793BA291E411A9685F0"/>
+    <w:rsid w:val="00D13A04"/>
+  </w:style>
+  <w:style w:type="paragraph" w:customStyle="1" w:styleId="43F8B35706BD4B08897F2F53B26299E7">
+    <w:name w:val="43F8B35706BD4B08897F2F53B26299E7"/>
+    <w:rsid w:val="00D13A04"/>
+  </w:style>
+  <w:style w:type="paragraph" w:customStyle="1" w:styleId="AD4A20AD293D483BAC3B20C0CBCDD916">
+    <w:name w:val="AD4A20AD293D483BAC3B20C0CBCDD916"/>
+    <w:rsid w:val="00D13A04"/>
+  </w:style>
+  <w:style w:type="paragraph" w:customStyle="1" w:styleId="83F5DF1289D94474A8428CB9700D4858">
+    <w:name w:val="83F5DF1289D94474A8428CB9700D4858"/>
+    <w:rsid w:val="00D13A04"/>
+  </w:style>
+  <w:style w:type="paragraph" w:customStyle="1" w:styleId="1E52D19F797A40798B79A5F3DB94443D">
+    <w:name w:val="1E52D19F797A40798B79A5F3DB94443D"/>
+    <w:rsid w:val="00D13A04"/>
+  </w:style>
+  <w:style w:type="paragraph" w:customStyle="1" w:styleId="4F53A24B56274F0F978DAE9575ADDB01">
+    <w:name w:val="4F53A24B56274F0F978DAE9575ADDB01"/>
+    <w:rsid w:val="00D13A04"/>
+  </w:style>
+  <w:style w:type="paragraph" w:customStyle="1" w:styleId="608CFD8B18F24F13BBF9EF53924A078E">
+    <w:name w:val="608CFD8B18F24F13BBF9EF53924A078E"/>
+    <w:rsid w:val="00D13A04"/>
+  </w:style>
+  <w:style w:type="paragraph" w:customStyle="1" w:styleId="9B72869CCB144AE4BE3A1604306B2182">
+    <w:name w:val="9B72869CCB144AE4BE3A1604306B2182"/>
+    <w:rsid w:val="00D13A04"/>
+  </w:style>
+  <w:style w:type="paragraph" w:customStyle="1" w:styleId="11FD2839DBCC44E2BC351F1D783DE5D0">
+    <w:name w:val="11FD2839DBCC44E2BC351F1D783DE5D0"/>
+    <w:rsid w:val="00D13A04"/>
+  </w:style>
+  <w:style w:type="paragraph" w:customStyle="1" w:styleId="6CDCAA4EA7224A34B34A85E731FBE1C4">
+    <w:name w:val="6CDCAA4EA7224A34B34A85E731FBE1C4"/>
+    <w:rsid w:val="00AF23DA"/>
+  </w:style>
+  <w:style w:type="paragraph" w:customStyle="1" w:styleId="66C48CB5BF0C4C07939F81A4225FABC1">
+    <w:name w:val="66C48CB5BF0C4C07939F81A4225FABC1"/>
+  </w:style>
+  <w:style w:type="paragraph" w:customStyle="1" w:styleId="33434441A43E492A84065DF5A63187FF">
+    <w:name w:val="33434441A43E492A84065DF5A63187FF"/>
+  </w:style>
+  <w:style w:type="paragraph" w:customStyle="1" w:styleId="7CD77CC47A8A44C3AD1E0211C4A21DC5">
+    <w:name w:val="7CD77CC47A8A44C3AD1E0211C4A21DC5"/>
+  </w:style>
+  <w:style w:type="paragraph" w:customStyle="1" w:styleId="0554B645C9304CD7AC9B4BEFD0CAA28C">
+    <w:name w:val="0554B645C9304CD7AC9B4BEFD0CAA28C"/>
+  </w:style>
+  <w:style w:type="paragraph" w:customStyle="1" w:styleId="9E4BBB8F41AC487190C749AA97341AFE">
+    <w:name w:val="9E4BBB8F41AC487190C749AA97341AFE"/>
+  </w:style>
+  <w:style w:type="paragraph" w:customStyle="1" w:styleId="6CE47615295C4C2A98988D6CC7F502ED">
+    <w:name w:val="6CE47615295C4C2A98988D6CC7F502ED"/>
+  </w:style>
+  <w:style w:type="paragraph" w:customStyle="1" w:styleId="6276EC7C6FEB43818896AE920024DF02">
+    <w:name w:val="6276EC7C6FEB43818896AE920024DF02"/>
+  </w:style>
+  <w:style w:type="paragraph" w:customStyle="1" w:styleId="F0F9768B08904F8C9722066E6B124DE0">
+    <w:name w:val="F0F9768B08904F8C9722066E6B124DE0"/>
+  </w:style>
+  <w:style w:type="paragraph" w:customStyle="1" w:styleId="90073110DC984B159E76E5072B240445">
+    <w:name w:val="90073110DC984B159E76E5072B240445"/>
+  </w:style>
+  <w:style w:type="paragraph" w:customStyle="1" w:styleId="F1466592F4F54B2C9DA8C33038C14C7B">
+    <w:name w:val="F1466592F4F54B2C9DA8C33038C14C7B"/>
+  </w:style>
+  <w:style w:type="paragraph" w:customStyle="1" w:styleId="D40CCE4F59FE4EFEA122D07525126CB2">
+    <w:name w:val="D40CCE4F59FE4EFEA122D07525126CB2"/>
+  </w:style>
+  <w:style w:type="paragraph" w:customStyle="1" w:styleId="8F7C6B3B18C04D84A5DE97DCA8222712">
+    <w:name w:val="8F7C6B3B18C04D84A5DE97DCA8222712"/>
+  </w:style>
+  <w:style w:type="paragraph" w:customStyle="1" w:styleId="56FA83B27CA74BF19AA70DBCF05F046F">
+    <w:name w:val="56FA83B27CA74BF19AA70DBCF05F046F"/>
+  </w:style>
+  <w:style w:type="paragraph" w:customStyle="1" w:styleId="FBEE91E2957646B3A6B232512280D596">
+    <w:name w:val="FBEE91E2957646B3A6B232512280D596"/>
+  </w:style>
+  <w:style w:type="paragraph" w:customStyle="1" w:styleId="46C1DC998ED64CC484E6876056421FAD">
+    <w:name w:val="46C1DC998ED64CC484E6876056421FAD"/>
+  </w:style>
+  <w:style w:type="paragraph" w:customStyle="1" w:styleId="D177EFA89A8C4529BE0A823588835AF2">
+    <w:name w:val="D177EFA89A8C4529BE0A823588835AF2"/>
+  </w:style>
+  <w:style w:type="paragraph" w:customStyle="1" w:styleId="8D896284A49B4D83A45CE9E40BD7F82A">
+    <w:name w:val="8D896284A49B4D83A45CE9E40BD7F82A"/>
+  </w:style>
+  <w:style w:type="paragraph" w:customStyle="1" w:styleId="73364E7E3DE340EF988B04ED9CF1D505">
+    <w:name w:val="73364E7E3DE340EF988B04ED9CF1D505"/>
+  </w:style>
+  <w:style w:type="paragraph" w:customStyle="1" w:styleId="5C581FE8607546A58C85C45F002A8CF5">
+    <w:name w:val="5C581FE8607546A58C85C45F002A8CF5"/>
   </w:style>
   <w:style w:type="paragraph" w:customStyle="1" w:styleId="F41211364A074CC2BE06ECB294AE96D8">
     <w:name w:val="F41211364A074CC2BE06ECB294AE96D8"/>
   </w:style>
+  <w:style w:type="paragraph" w:customStyle="1" w:styleId="0B0285DFE8794211BA7B9C45A8305359">
+    <w:name w:val="0B0285DFE8794211BA7B9C45A8305359"/>
+  </w:style>
   <w:style w:type="paragraph" w:customStyle="1" w:styleId="D225899DD68944FBB734A085AE3796AA">
     <w:name w:val="D225899DD68944FBB734A085AE3796AA"/>
   </w:style>
@@ -5191,6 +5298,24 @@
   <w:style w:type="paragraph" w:customStyle="1" w:styleId="24E0A8814EA743229D8E5F10CE8E25F4">
     <w:name w:val="24E0A8814EA743229D8E5F10CE8E25F4"/>
   </w:style>
+  <w:style w:type="paragraph" w:customStyle="1" w:styleId="84B34B808C5748489572D7B5A20CC915">
+    <w:name w:val="84B34B808C5748489572D7B5A20CC915"/>
+  </w:style>
+  <w:style w:type="paragraph" w:customStyle="1" w:styleId="6B318AE5D4EF45928347BF0C91BA4002">
+    <w:name w:val="6B318AE5D4EF45928347BF0C91BA4002"/>
+  </w:style>
+  <w:style w:type="paragraph" w:customStyle="1" w:styleId="6C2CAA30C8E84DDABD731039262E0E46">
+    <w:name w:val="6C2CAA30C8E84DDABD731039262E0E46"/>
+  </w:style>
+  <w:style w:type="paragraph" w:customStyle="1" w:styleId="60A941BB00A346AB9665DC5290084AF8">
+    <w:name w:val="60A941BB00A346AB9665DC5290084AF8"/>
+  </w:style>
+  <w:style w:type="paragraph" w:customStyle="1" w:styleId="9289F5B6500E440EB2DA8610919A3BC0">
+    <w:name w:val="9289F5B6500E440EB2DA8610919A3BC0"/>
+  </w:style>
+  <w:style w:type="paragraph" w:customStyle="1" w:styleId="0CD6D6B3B5FD49969FDEB9F5AB9FEAFA">
+    <w:name w:val="0CD6D6B3B5FD49969FDEB9F5AB9FEAFA"/>
+  </w:style>
   <w:style w:type="paragraph" w:customStyle="1" w:styleId="01F4AC82685D4A6C97DA8B6DB377EBBD">
     <w:name w:val="01F4AC82685D4A6C97DA8B6DB377EBBD"/>
   </w:style>
@@ -5203,12 +5328,262 @@
   <w:style w:type="paragraph" w:customStyle="1" w:styleId="F493B78066D34761B94449181B6C5BFF">
     <w:name w:val="F493B78066D34761B94449181B6C5BFF"/>
   </w:style>
+  <w:style w:type="paragraph" w:customStyle="1" w:styleId="78C5F05D1467410BA323D1948A1613CF">
+    <w:name w:val="78C5F05D1467410BA323D1948A1613CF"/>
+  </w:style>
   <w:style w:type="paragraph" w:customStyle="1" w:styleId="6B19AC7DDFB542A89574C0BFB47FD271">
     <w:name w:val="6B19AC7DDFB542A89574C0BFB47FD271"/>
   </w:style>
+  <w:style w:type="paragraph" w:customStyle="1" w:styleId="D7EEBC6F54374D359A18DEB7B704AF3D">
+    <w:name w:val="D7EEBC6F54374D359A18DEB7B704AF3D"/>
+  </w:style>
   <w:style w:type="paragraph" w:customStyle="1" w:styleId="F26FC490B2E54AE8A65737813B92E785">
     <w:name w:val="F26FC490B2E54AE8A65737813B92E785"/>
   </w:style>
+  <w:style w:type="paragraph" w:customStyle="1" w:styleId="18FE6625B1A34934A642D4C1D87F6F3A">
+    <w:name w:val="18FE6625B1A34934A642D4C1D87F6F3A"/>
+    <w:rsid w:val="00CE5FDA"/>
+  </w:style>
+  <w:style w:type="paragraph" w:customStyle="1" w:styleId="1953D3A1B53F4AF8B21D31DF6C3A3C56">
+    <w:name w:val="1953D3A1B53F4AF8B21D31DF6C3A3C56"/>
+    <w:rsid w:val="00CE5FDA"/>
+  </w:style>
+  <w:style w:type="paragraph" w:customStyle="1" w:styleId="E7E1406C07024797BF27B9DB33CAB7A6">
+    <w:name w:val="E7E1406C07024797BF27B9DB33CAB7A6"/>
+    <w:rsid w:val="00CE5FDA"/>
+  </w:style>
+  <w:style w:type="paragraph" w:customStyle="1" w:styleId="80675A17037B46229B16EE35E00CDF3A">
+    <w:name w:val="80675A17037B46229B16EE35E00CDF3A"/>
+    <w:rsid w:val="00CE5FDA"/>
+  </w:style>
+  <w:style w:type="paragraph" w:customStyle="1" w:styleId="496D7A0FC3C64E8B8C0285263DD701B4">
+    <w:name w:val="496D7A0FC3C64E8B8C0285263DD701B4"/>
+    <w:rsid w:val="00CE5FDA"/>
+  </w:style>
+  <w:style w:type="paragraph" w:customStyle="1" w:styleId="CCDC94AB29854972999E6AD2C0C23061">
+    <w:name w:val="CCDC94AB29854972999E6AD2C0C23061"/>
+    <w:rsid w:val="00CE5FDA"/>
+  </w:style>
+  <w:style w:type="paragraph" w:customStyle="1" w:styleId="5A2AD254E9204390A22E49C7D454CCE4">
+    <w:name w:val="5A2AD254E9204390A22E49C7D454CCE4"/>
+    <w:rsid w:val="00CE5FDA"/>
+  </w:style>
+  <w:style w:type="paragraph" w:customStyle="1" w:styleId="1EBCFFDDBFA14C9A9B46D1DED17F989D">
+    <w:name w:val="1EBCFFDDBFA14C9A9B46D1DED17F989D"/>
+    <w:rsid w:val="00CE5FDA"/>
+  </w:style>
+  <w:style w:type="paragraph" w:customStyle="1" w:styleId="70598220AE1149598FCCC1BFFFFFB40B">
+    <w:name w:val="70598220AE1149598FCCC1BFFFFFB40B"/>
+    <w:rsid w:val="00CE5FDA"/>
+  </w:style>
+  <w:style w:type="paragraph" w:customStyle="1" w:styleId="3DD35F26029A4F3186361B42BEB95E57">
+    <w:name w:val="3DD35F26029A4F3186361B42BEB95E57"/>
+    <w:rsid w:val="00CE5FDA"/>
+  </w:style>
+  <w:style w:type="paragraph" w:customStyle="1" w:styleId="6CC0F48B115548CDBABFCEC88EA054E4">
+    <w:name w:val="6CC0F48B115548CDBABFCEC88EA054E4"/>
+    <w:rsid w:val="00CE5FDA"/>
+  </w:style>
+  <w:style w:type="paragraph" w:customStyle="1" w:styleId="28E0C0C97D9E4E38B1DA1ABD67087830">
+    <w:name w:val="28E0C0C97D9E4E38B1DA1ABD67087830"/>
+    <w:rsid w:val="00CE5FDA"/>
+  </w:style>
+  <w:style w:type="paragraph" w:customStyle="1" w:styleId="A1DD7E01662640DC8597D92884E3A047">
+    <w:name w:val="A1DD7E01662640DC8597D92884E3A047"/>
+    <w:rsid w:val="00CE5FDA"/>
+  </w:style>
+  <w:style w:type="paragraph" w:customStyle="1" w:styleId="65E3FE67B8134E388A74B816AA8F1D58">
+    <w:name w:val="65E3FE67B8134E388A74B816AA8F1D58"/>
+    <w:rsid w:val="00CE5FDA"/>
+  </w:style>
+  <w:style w:type="paragraph" w:customStyle="1" w:styleId="9DE9B4AA54874A3FAB7B93F299B4F245">
+    <w:name w:val="9DE9B4AA54874A3FAB7B93F299B4F245"/>
+    <w:rsid w:val="00CE5FDA"/>
+  </w:style>
+  <w:style w:type="paragraph" w:customStyle="1" w:styleId="6CA927B42DD0414D9C21CB9862E921F4">
+    <w:name w:val="6CA927B42DD0414D9C21CB9862E921F4"/>
+    <w:rsid w:val="00CE5FDA"/>
+  </w:style>
+  <w:style w:type="paragraph" w:customStyle="1" w:styleId="921BA0E5A2934EF5896232C76F4DF38F">
+    <w:name w:val="921BA0E5A2934EF5896232C76F4DF38F"/>
+    <w:rsid w:val="00CE5FDA"/>
+  </w:style>
+  <w:style w:type="paragraph" w:customStyle="1" w:styleId="929E2458DD2B4FA09EE5775A626C9185">
+    <w:name w:val="929E2458DD2B4FA09EE5775A626C9185"/>
+    <w:rsid w:val="00CE5FDA"/>
+  </w:style>
+  <w:style w:type="paragraph" w:customStyle="1" w:styleId="BCEB347F53E94A34BD9BD2057C53FF8E">
+    <w:name w:val="BCEB347F53E94A34BD9BD2057C53FF8E"/>
+    <w:rsid w:val="00CE5FDA"/>
+  </w:style>
+  <w:style w:type="paragraph" w:customStyle="1" w:styleId="8D473A44971B4B9594838CA4EB372461">
+    <w:name w:val="8D473A44971B4B9594838CA4EB372461"/>
+    <w:rsid w:val="00CE5FDA"/>
+  </w:style>
+  <w:style w:type="paragraph" w:customStyle="1" w:styleId="2B591347897C456E836D0B34BADE4CA0">
+    <w:name w:val="2B591347897C456E836D0B34BADE4CA0"/>
+    <w:rsid w:val="00CE5FDA"/>
+  </w:style>
+  <w:style w:type="paragraph" w:customStyle="1" w:styleId="A82ADEB9D9584DFBB81533420063F9E7">
+    <w:name w:val="A82ADEB9D9584DFBB81533420063F9E7"/>
+    <w:rsid w:val="00CE5FDA"/>
+  </w:style>
+  <w:style w:type="paragraph" w:customStyle="1" w:styleId="11E7794F7D3E4E14AB022C1643C44270">
+    <w:name w:val="11E7794F7D3E4E14AB022C1643C44270"/>
+    <w:rsid w:val="00CE5FDA"/>
+  </w:style>
+  <w:style w:type="paragraph" w:customStyle="1" w:styleId="5AA66FCBB71144118C31EB7D9251D61B">
+    <w:name w:val="5AA66FCBB71144118C31EB7D9251D61B"/>
+    <w:rsid w:val="00CE5FDA"/>
+  </w:style>
+  <w:style w:type="paragraph" w:customStyle="1" w:styleId="2E1F2A3642644A129581F4FEAA1BDFEE">
+    <w:name w:val="2E1F2A3642644A129581F4FEAA1BDFEE"/>
+    <w:rsid w:val="00CE5FDA"/>
+  </w:style>
+  <w:style w:type="paragraph" w:customStyle="1" w:styleId="7C3EE1D4C0E24B7FB63938D7E1D8EA27">
+    <w:name w:val="7C3EE1D4C0E24B7FB63938D7E1D8EA27"/>
+    <w:rsid w:val="00CE5FDA"/>
+  </w:style>
+  <w:style w:type="paragraph" w:customStyle="1" w:styleId="7F2423328014413BB8F977B7AD544BC6">
+    <w:name w:val="7F2423328014413BB8F977B7AD544BC6"/>
+    <w:rsid w:val="00CE5FDA"/>
+  </w:style>
+  <w:style w:type="paragraph" w:customStyle="1" w:styleId="A88478DF49BF4A65A4B2004AF629660F">
+    <w:name w:val="A88478DF49BF4A65A4B2004AF629660F"/>
+    <w:rsid w:val="00CE5FDA"/>
+  </w:style>
+  <w:style w:type="paragraph" w:customStyle="1" w:styleId="D217C9F8C4F747F7941AC39B1AD4B2B6">
+    <w:name w:val="D217C9F8C4F747F7941AC39B1AD4B2B6"/>
+    <w:rsid w:val="00CE5FDA"/>
+  </w:style>
+  <w:style w:type="paragraph" w:customStyle="1" w:styleId="CA8C901A830644A78D67F3932A63574D">
+    <w:name w:val="CA8C901A830644A78D67F3932A63574D"/>
+    <w:rsid w:val="00CE5FDA"/>
+  </w:style>
+  <w:style w:type="paragraph" w:customStyle="1" w:styleId="81B1D4FF7D5D42E68C4C74219AF35E87">
+    <w:name w:val="81B1D4FF7D5D42E68C4C74219AF35E87"/>
+    <w:rsid w:val="00CE5FDA"/>
+  </w:style>
+  <w:style w:type="paragraph" w:customStyle="1" w:styleId="96030786550E4B2E9B09145909346E67">
+    <w:name w:val="96030786550E4B2E9B09145909346E67"/>
+    <w:rsid w:val="00CE5FDA"/>
+  </w:style>
+  <w:style w:type="paragraph" w:customStyle="1" w:styleId="73444244506546D7B85002F0909AD626">
+    <w:name w:val="73444244506546D7B85002F0909AD626"/>
+    <w:rsid w:val="00CE5FDA"/>
+  </w:style>
+  <w:style w:type="paragraph" w:customStyle="1" w:styleId="61558798B75146CAB1059449097E6994">
+    <w:name w:val="61558798B75146CAB1059449097E6994"/>
+    <w:rsid w:val="00CE5FDA"/>
+  </w:style>
+  <w:style w:type="paragraph" w:customStyle="1" w:styleId="C638D6C9D6C84E0AA768033C0EF9944E">
+    <w:name w:val="C638D6C9D6C84E0AA768033C0EF9944E"/>
+    <w:rsid w:val="00CE5FDA"/>
+  </w:style>
+  <w:style w:type="paragraph" w:customStyle="1" w:styleId="DE183EAACED7428C82323595EAA4FA24">
+    <w:name w:val="DE183EAACED7428C82323595EAA4FA24"/>
+    <w:rsid w:val="00CE5FDA"/>
+  </w:style>
+  <w:style w:type="paragraph" w:customStyle="1" w:styleId="91363905779D4AF5B17E311FAD173F1B">
+    <w:name w:val="91363905779D4AF5B17E311FAD173F1B"/>
+    <w:rsid w:val="00CE5FDA"/>
+  </w:style>
+  <w:style w:type="paragraph" w:customStyle="1" w:styleId="55474A62CCB343268ABBB36EC35AB9FD">
+    <w:name w:val="55474A62CCB343268ABBB36EC35AB9FD"/>
+    <w:rsid w:val="00CE5FDA"/>
+  </w:style>
+  <w:style w:type="paragraph" w:customStyle="1" w:styleId="797A34952EDB4AC885F1172A326700F6">
+    <w:name w:val="797A34952EDB4AC885F1172A326700F6"/>
+    <w:rsid w:val="00CE5FDA"/>
+  </w:style>
+  <w:style w:type="paragraph" w:customStyle="1" w:styleId="3201A301359C4F0B801642A10B188869">
+    <w:name w:val="3201A301359C4F0B801642A10B188869"/>
+    <w:rsid w:val="00CE5FDA"/>
+  </w:style>
+  <w:style w:type="paragraph" w:customStyle="1" w:styleId="1B7046B9CB6C423089C289CE32175D2B">
+    <w:name w:val="1B7046B9CB6C423089C289CE32175D2B"/>
+    <w:rsid w:val="00CE5FDA"/>
+  </w:style>
+  <w:style w:type="paragraph" w:customStyle="1" w:styleId="5B1B3E104C9941069A452BF612E80692">
+    <w:name w:val="5B1B3E104C9941069A452BF612E80692"/>
+    <w:rsid w:val="00CE5FDA"/>
+  </w:style>
+  <w:style w:type="paragraph" w:customStyle="1" w:styleId="410249A85C2D477C8495B3B3C592B7AE">
+    <w:name w:val="410249A85C2D477C8495B3B3C592B7AE"/>
+    <w:rsid w:val="00CE5FDA"/>
+  </w:style>
+  <w:style w:type="paragraph" w:customStyle="1" w:styleId="91BF09133728425ABD217DA026884B39">
+    <w:name w:val="91BF09133728425ABD217DA026884B39"/>
+    <w:rsid w:val="00CE5FDA"/>
+  </w:style>
+  <w:style w:type="paragraph" w:customStyle="1" w:styleId="0D99C7CAFBA849B29A7CFD48F1725DDB">
+    <w:name w:val="0D99C7CAFBA849B29A7CFD48F1725DDB"/>
+    <w:rsid w:val="00CE5FDA"/>
+  </w:style>
+  <w:style w:type="paragraph" w:customStyle="1" w:styleId="2EECE0E9BEB64C97A7A7611CEBF118C1">
+    <w:name w:val="2EECE0E9BEB64C97A7A7611CEBF118C1"/>
+    <w:rsid w:val="00CE5FDA"/>
+  </w:style>
+  <w:style w:type="paragraph" w:customStyle="1" w:styleId="E5D875A366734ED48FA15FCA60B8100B">
+    <w:name w:val="E5D875A366734ED48FA15FCA60B8100B"/>
+    <w:rsid w:val="00CE5FDA"/>
+  </w:style>
+  <w:style w:type="paragraph" w:customStyle="1" w:styleId="7C348DA6C2D94CDA900735E17E3DA1FC">
+    <w:name w:val="7C348DA6C2D94CDA900735E17E3DA1FC"/>
+    <w:rsid w:val="00CE5FDA"/>
+  </w:style>
+  <w:style w:type="paragraph" w:customStyle="1" w:styleId="5111A3F5AAD548DD98B179744D991AD3">
+    <w:name w:val="5111A3F5AAD548DD98B179744D991AD3"/>
+    <w:rsid w:val="00CE5FDA"/>
+  </w:style>
+  <w:style w:type="paragraph" w:customStyle="1" w:styleId="46A20F57444543A3B4A292C0C355D5F7">
+    <w:name w:val="46A20F57444543A3B4A292C0C355D5F7"/>
+    <w:rsid w:val="00CE5FDA"/>
+  </w:style>
+  <w:style w:type="paragraph" w:customStyle="1" w:styleId="CDA7590C259345DFACAC5D5370EF902C">
+    <w:name w:val="CDA7590C259345DFACAC5D5370EF902C"/>
+    <w:rsid w:val="00CE5FDA"/>
+  </w:style>
+  <w:style w:type="paragraph" w:customStyle="1" w:styleId="D8060DBE69344CC89F339ABD306AA7A1">
+    <w:name w:val="D8060DBE69344CC89F339ABD306AA7A1"/>
+    <w:rsid w:val="00CE5FDA"/>
+  </w:style>
+  <w:style w:type="paragraph" w:customStyle="1" w:styleId="E87DFECAFFCA4B73B81F7159A28F8DB6">
+    <w:name w:val="E87DFECAFFCA4B73B81F7159A28F8DB6"/>
+    <w:rsid w:val="00CE5FDA"/>
+  </w:style>
+  <w:style w:type="paragraph" w:customStyle="1" w:styleId="69921DD88EC14D88A3E4BE88E6BA622D">
+    <w:name w:val="69921DD88EC14D88A3E4BE88E6BA622D"/>
+    <w:rsid w:val="00CE5FDA"/>
+  </w:style>
+  <w:style w:type="paragraph" w:customStyle="1" w:styleId="93B8E2FB42C34126A0F4601ABCAA6C75">
+    <w:name w:val="93B8E2FB42C34126A0F4601ABCAA6C75"/>
+    <w:rsid w:val="00CE5FDA"/>
+  </w:style>
+  <w:style w:type="paragraph" w:customStyle="1" w:styleId="745D05CCCBBA47219B3AE76366D9D41A">
+    <w:name w:val="745D05CCCBBA47219B3AE76366D9D41A"/>
+    <w:rsid w:val="00CE5FDA"/>
+  </w:style>
+  <w:style w:type="paragraph" w:customStyle="1" w:styleId="0C3D9D7E9940460D94BD9B44F3A079B5">
+    <w:name w:val="0C3D9D7E9940460D94BD9B44F3A079B5"/>
+    <w:rsid w:val="00CE5FDA"/>
+  </w:style>
+  <w:style w:type="paragraph" w:customStyle="1" w:styleId="5E5B199EB69845A799AD0F0810F6F0BE">
+    <w:name w:val="5E5B199EB69845A799AD0F0810F6F0BE"/>
+    <w:rsid w:val="00CE5FDA"/>
+  </w:style>
+  <w:style w:type="paragraph" w:customStyle="1" w:styleId="E1DA85CD4B6C4A17A90826DA5E3D34FF">
+    <w:name w:val="E1DA85CD4B6C4A17A90826DA5E3D34FF"/>
+    <w:rsid w:val="00CE5FDA"/>
+  </w:style>
+  <w:style w:type="paragraph" w:customStyle="1" w:styleId="697FE3C7646345D68CA60FB7042AE70F">
+    <w:name w:val="697FE3C7646345D68CA60FB7042AE70F"/>
+    <w:rsid w:val="00CE5FDA"/>
+  </w:style>
+  <w:style w:type="paragraph" w:customStyle="1" w:styleId="9CEFB0EF8C09401996C18CAC6A0DDDA1">
+    <w:name w:val="9CEFB0EF8C09401996C18CAC6A0DDDA1"/>
+    <w:rsid w:val="00CE5FDA"/>
+  </w:style>
   <w:style w:type="paragraph" w:customStyle="1" w:styleId="7B1D51E43AFF49EBBE27CAC7439C9E32">
     <w:name w:val="7B1D51E43AFF49EBBE27CAC7439C9E32"/>
     <w:rsid w:val="00CE5FDA"/>
@@ -5233,65 +5608,117 @@
     <w:name w:val="047DFB72B8CE45899DD788F598F5011F"/>
     <w:rsid w:val="00CE5FDA"/>
   </w:style>
+  <w:style w:type="paragraph" w:customStyle="1" w:styleId="A72022C55BE74745B2D4DA5C8042DD0B">
+    <w:name w:val="A72022C55BE74745B2D4DA5C8042DD0B"/>
+    <w:rsid w:val="00CE5FDA"/>
+  </w:style>
   <w:style w:type="paragraph" w:customStyle="1" w:styleId="4D7B0627B6014597A358F50A2A092720">
     <w:name w:val="4D7B0627B6014597A358F50A2A092720"/>
     <w:rsid w:val="00CE5FDA"/>
   </w:style>
   <w:style w:type="paragraph" w:customStyle="1" w:styleId="9396AB3DD0074522B239AB44CD353C9E">
     <w:name w:val="9396AB3DD0074522B239AB44CD353C9E"/>
+    <w:rsid w:val="00CE5FDA"/>
+  </w:style>
+  <w:style w:type="paragraph" w:customStyle="1" w:styleId="47B11F2579304DBDB059BB2176E810B0">
+    <w:name w:val="47B11F2579304DBDB059BB2176E810B0"/>
     <w:rsid w:val="00CE5FDA"/>
   </w:style>
   <w:style w:type="paragraph" w:customStyle="1" w:styleId="928BA7DC332B4F29BF9350D9764678FD">
     <w:name w:val="928BA7DC332B4F29BF9350D9764678FD"/>
     <w:rsid w:val="00F90303"/>
   </w:style>
-  <w:style w:type="paragraph" w:customStyle="1" w:styleId="9FD49F390D5F4B5B999942D8153209D6">
-    <w:name w:val="9FD49F390D5F4B5B999942D8153209D6"/>
-    <w:rsid w:val="00B14F9D"/>
-  </w:style>
-  <w:style w:type="paragraph" w:customStyle="1" w:styleId="C641B6489ADC450DA60E4EBDA6E95E07">
-    <w:name w:val="C641B6489ADC450DA60E4EBDA6E95E07"/>
-    <w:rsid w:val="00B14F9D"/>
-  </w:style>
-  <w:style w:type="paragraph" w:customStyle="1" w:styleId="30D5D81C23F047AEA93F913308CBAD3D">
-    <w:name w:val="30D5D81C23F047AEA93F913308CBAD3D"/>
-    <w:rsid w:val="00B14F9D"/>
-  </w:style>
-  <w:style w:type="paragraph" w:customStyle="1" w:styleId="41BD2F497CD045ECA1B40D24F0EB4380">
-    <w:name w:val="41BD2F497CD045ECA1B40D24F0EB4380"/>
-    <w:rsid w:val="00B14F9D"/>
-  </w:style>
-  <w:style w:type="paragraph" w:customStyle="1" w:styleId="6F0338DC787A442D90E734BCB1837B9F">
-    <w:name w:val="6F0338DC787A442D90E734BCB1837B9F"/>
-    <w:rsid w:val="00B14F9D"/>
-  </w:style>
-  <w:style w:type="paragraph" w:customStyle="1" w:styleId="B19F3AE63A2247A7BCC337AD16BC36CF">
-    <w:name w:val="B19F3AE63A2247A7BCC337AD16BC36CF"/>
-    <w:rsid w:val="00B14F9D"/>
-  </w:style>
-  <w:style w:type="paragraph" w:customStyle="1" w:styleId="8E82F8AD9BC24A27B01B2D30D7D9EA48">
-    <w:name w:val="8E82F8AD9BC24A27B01B2D30D7D9EA48"/>
-    <w:rsid w:val="00B14F9D"/>
-  </w:style>
-  <w:style w:type="paragraph" w:customStyle="1" w:styleId="7603B004BBDE4FE69756CB6140A9EA7F">
-    <w:name w:val="7603B004BBDE4FE69756CB6140A9EA7F"/>
-    <w:rsid w:val="00B14F9D"/>
-  </w:style>
-  <w:style w:type="paragraph" w:customStyle="1" w:styleId="632BA3A0FFD543D780FAB555A754240D">
-    <w:name w:val="632BA3A0FFD543D780FAB555A754240D"/>
-    <w:rsid w:val="00B14F9D"/>
-  </w:style>
-  <w:style w:type="paragraph" w:customStyle="1" w:styleId="91A54ECD4FD943A8961AFDF0F4D4B1C5">
-    <w:name w:val="91A54ECD4FD943A8961AFDF0F4D4B1C5"/>
-    <w:rsid w:val="00B14F9D"/>
-  </w:style>
-  <w:style w:type="paragraph" w:customStyle="1" w:styleId="02616D2E50034CFE933E22187D038EFB">
-    <w:name w:val="02616D2E50034CFE933E22187D038EFB"/>
-    <w:rsid w:val="00B14F9D"/>
-  </w:style>
-  <w:style w:type="paragraph" w:customStyle="1" w:styleId="0B58B22560074FB1BBB6E3286ABD1B9E">
-    <w:name w:val="0B58B22560074FB1BBB6E3286ABD1B9E"/>
-    <w:rsid w:val="00F01DFC"/>
+  <w:style w:type="paragraph" w:customStyle="1" w:styleId="DC211574990543D0A9759A3749C62FB4">
+    <w:name w:val="DC211574990543D0A9759A3749C62FB4"/>
+    <w:rsid w:val="000B42B7"/>
+  </w:style>
+  <w:style w:type="paragraph" w:customStyle="1" w:styleId="2F284CCB15C042EE8551C97DBAB7FD43">
+    <w:name w:val="2F284CCB15C042EE8551C97DBAB7FD43"/>
+    <w:rsid w:val="000B42B7"/>
+  </w:style>
+  <w:style w:type="paragraph" w:customStyle="1" w:styleId="DBD99FAD42394CBAAC44D7FDA132F68C">
+    <w:name w:val="DBD99FAD42394CBAAC44D7FDA132F68C"/>
+    <w:rsid w:val="000B42B7"/>
+  </w:style>
+  <w:style w:type="paragraph" w:customStyle="1" w:styleId="8843DB6469C34B6D8441C5ABCDB9F5D9">
+    <w:name w:val="8843DB6469C34B6D8441C5ABCDB9F5D9"/>
+    <w:rsid w:val="000B42B7"/>
+  </w:style>
+  <w:style w:type="paragraph" w:customStyle="1" w:styleId="2787ACD0F6D54A4BA0A2CB26484914AB">
+    <w:name w:val="2787ACD0F6D54A4BA0A2CB26484914AB"/>
+    <w:rsid w:val="000B42B7"/>
+  </w:style>
+  <w:style w:type="paragraph" w:customStyle="1" w:styleId="FDDD846E44AA4F3E9A285DC307609891">
+    <w:name w:val="FDDD846E44AA4F3E9A285DC307609891"/>
+    <w:rsid w:val="000B42B7"/>
+  </w:style>
+  <w:style w:type="paragraph" w:customStyle="1" w:styleId="730D37E58C0D4CB78E37F915E7AAAA57">
+    <w:name w:val="730D37E58C0D4CB78E37F915E7AAAA57"/>
+    <w:rsid w:val="000B42B7"/>
+  </w:style>
+  <w:style w:type="paragraph" w:customStyle="1" w:styleId="052E185EC5174BCAA922CE3E9BD12BCE">
+    <w:name w:val="052E185EC5174BCAA922CE3E9BD12BCE"/>
+    <w:rsid w:val="000B42B7"/>
+  </w:style>
+  <w:style w:type="paragraph" w:customStyle="1" w:styleId="281CF70470134C48BD821D117E108F40">
+    <w:name w:val="281CF70470134C48BD821D117E108F40"/>
+    <w:rsid w:val="000B42B7"/>
+  </w:style>
+  <w:style w:type="paragraph" w:customStyle="1" w:styleId="D55C3D1CB9054290B3417CF7F03A49CA">
+    <w:name w:val="D55C3D1CB9054290B3417CF7F03A49CA"/>
+    <w:rsid w:val="000B42B7"/>
+  </w:style>
+  <w:style w:type="paragraph" w:customStyle="1" w:styleId="178411CB31F240D98D7219BCAB2DF940">
+    <w:name w:val="178411CB31F240D98D7219BCAB2DF940"/>
+    <w:rsid w:val="000B42B7"/>
+  </w:style>
+  <w:style w:type="paragraph" w:customStyle="1" w:styleId="F328D437A00F46098FD85E8B8900AE18">
+    <w:name w:val="F328D437A00F46098FD85E8B8900AE18"/>
+    <w:rsid w:val="000B42B7"/>
+  </w:style>
+  <w:style w:type="paragraph" w:customStyle="1" w:styleId="A283F0F5E516494F8337C56CBEBCDF66">
+    <w:name w:val="A283F0F5E516494F8337C56CBEBCDF66"/>
+    <w:rsid w:val="000B42B7"/>
+  </w:style>
+  <w:style w:type="paragraph" w:customStyle="1" w:styleId="7006DC67FEF34A3B9504CDB878D60D0E">
+    <w:name w:val="7006DC67FEF34A3B9504CDB878D60D0E"/>
+    <w:rsid w:val="000B42B7"/>
+  </w:style>
+  <w:style w:type="paragraph" w:customStyle="1" w:styleId="591A1584CD66486BB57685F6F7B790B4">
+    <w:name w:val="591A1584CD66486BB57685F6F7B790B4"/>
+    <w:rsid w:val="000B42B7"/>
+  </w:style>
+  <w:style w:type="paragraph" w:customStyle="1" w:styleId="4566796C9DFC4410A26DF9AF120E690C">
+    <w:name w:val="4566796C9DFC4410A26DF9AF120E690C"/>
+    <w:rsid w:val="000B42B7"/>
+  </w:style>
+  <w:style w:type="paragraph" w:customStyle="1" w:styleId="12FE76925EFC42D18632AC4449F9021E">
+    <w:name w:val="12FE76925EFC42D18632AC4449F9021E"/>
+    <w:rsid w:val="000B42B7"/>
+  </w:style>
+  <w:style w:type="paragraph" w:customStyle="1" w:styleId="E0E604795E80482986D8BDF39A08A3C7">
+    <w:name w:val="E0E604795E80482986D8BDF39A08A3C7"/>
+    <w:rsid w:val="000B42B7"/>
+  </w:style>
+  <w:style w:type="paragraph" w:customStyle="1" w:styleId="D6689E0CBA5141EEBA45EBFCDEDF6FEA">
+    <w:name w:val="D6689E0CBA5141EEBA45EBFCDEDF6FEA"/>
+    <w:rsid w:val="0062343B"/>
+  </w:style>
+  <w:style w:type="paragraph" w:customStyle="1" w:styleId="E53E89764CC647128CC989A348C6970F">
+    <w:name w:val="E53E89764CC647128CC989A348C6970F"/>
+    <w:rsid w:val="0062343B"/>
+  </w:style>
+  <w:style w:type="paragraph" w:customStyle="1" w:styleId="869D3DB49EEE4A7E9617467288563A5B">
+    <w:name w:val="869D3DB49EEE4A7E9617467288563A5B"/>
+    <w:rsid w:val="0062343B"/>
+  </w:style>
+  <w:style w:type="paragraph" w:customStyle="1" w:styleId="7F35392084374615AA7CC888EC9445C0">
+    <w:name w:val="7F35392084374615AA7CC888EC9445C0"/>
+    <w:rsid w:val="0062343B"/>
+  </w:style>
+  <w:style w:type="paragraph" w:customStyle="1" w:styleId="6981121710394E108D65E0A63DD85232">
+    <w:name w:val="6981121710394E108D65E0A63DD85232"/>
+    <w:rsid w:val="0062343B"/>
   </w:style>
 </w:styles>
 </file>
@@ -5603,7 +6030,7 @@
 </file>
 
 <file path=customXml/itemProps1.xml><?xml version="1.0" encoding="utf-8"?>
-<ds:datastoreItem xmlns:ds="http://schemas.openxmlformats.org/officeDocument/2006/customXml" ds:itemID="{D9A463F1-AAC5-4345-B92A-18D838255DA7}">
+<ds:datastoreItem xmlns:ds="http://schemas.openxmlformats.org/officeDocument/2006/customXml" ds:itemID="{53CAEB5F-6CED-419A-A714-50A2DE9FF12E}">
   <ds:schemaRefs>
     <ds:schemaRef ds:uri="http://schemas.openxmlformats.org/officeDocument/2006/bibliography"/>
   </ds:schemaRefs>

</xml_diff>

<commit_message>
Added the skills, conclusion, future
The skills are UGRF Gained Competencies and Skills

the conclusion is the wavelet is the best

the future is to try other methods
</commit_message>
<xml_diff>
--- a/nile UN/30308018800232.docx
+++ b/nile UN/30308018800232.docx
@@ -1589,7 +1589,6 @@
             <w:placeholder>
               <w:docPart w:val="3CF5BC8DA9934D86BDC2BDD3F927BB77"/>
             </w:placeholder>
-            <w:showingPlcHdr/>
           </w:sdtPr>
           <w:sdtEndPr>
             <w:rPr>
@@ -1625,10 +1624,157 @@
                 </w:pPr>
                 <w:r>
                   <w:rPr>
-                    <w:rStyle w:val="PlaceholderText"/>
-                    <w:rFonts w:eastAsiaTheme="minorHAnsi"/>
+                    <w:b/>
+                    <w:bCs/>
                   </w:rPr>
-                  <w:t>Text.</w:t>
+                  <w:t>Team</w:t>
+                </w:r>
+                <w:r>
+                  <w:rPr>
+                    <w:b/>
+                    <w:bCs/>
+                  </w:rPr>
+                  <w:t xml:space="preserve">work </w:t>
+                </w:r>
+              </w:p>
+              <w:p>
+                <w:pPr>
+                  <w:pStyle w:val="ListParagraph"/>
+                  <w:numPr>
+                    <w:ilvl w:val="0"/>
+                    <w:numId w:val="2"/>
+                  </w:numPr>
+                  <w:rPr>
+                    <w:b/>
+                    <w:bCs/>
+                  </w:rPr>
+                </w:pPr>
+                <w:r>
+                  <w:rPr>
+                    <w:b/>
+                    <w:bCs/>
+                  </w:rPr>
+                  <w:t>Leadership</w:t>
+                </w:r>
+              </w:p>
+              <w:p>
+                <w:pPr>
+                  <w:pStyle w:val="ListParagraph"/>
+                  <w:numPr>
+                    <w:ilvl w:val="0"/>
+                    <w:numId w:val="2"/>
+                  </w:numPr>
+                  <w:rPr>
+                    <w:b/>
+                    <w:bCs/>
+                  </w:rPr>
+                </w:pPr>
+                <w:r>
+                  <w:rPr>
+                    <w:b/>
+                    <w:bCs/>
+                  </w:rPr>
+                  <w:t>Time Management</w:t>
+                </w:r>
+              </w:p>
+              <w:p>
+                <w:pPr>
+                  <w:pStyle w:val="ListParagraph"/>
+                  <w:numPr>
+                    <w:ilvl w:val="0"/>
+                    <w:numId w:val="2"/>
+                  </w:numPr>
+                  <w:rPr>
+                    <w:b/>
+                    <w:bCs/>
+                  </w:rPr>
+                </w:pPr>
+                <w:r>
+                  <w:rPr>
+                    <w:b/>
+                    <w:bCs/>
+                  </w:rPr>
+                  <w:t>Problem Solving</w:t>
+                </w:r>
+              </w:p>
+              <w:p>
+                <w:pPr>
+                  <w:pStyle w:val="ListParagraph"/>
+                  <w:numPr>
+                    <w:ilvl w:val="0"/>
+                    <w:numId w:val="2"/>
+                  </w:numPr>
+                  <w:rPr>
+                    <w:b/>
+                    <w:bCs/>
+                  </w:rPr>
+                </w:pPr>
+                <w:r>
+                  <w:rPr>
+                    <w:b/>
+                    <w:bCs/>
+                  </w:rPr>
+                  <w:t>Hardware Implementation</w:t>
+                </w:r>
+              </w:p>
+              <w:p>
+                <w:pPr>
+                  <w:pStyle w:val="ListParagraph"/>
+                  <w:numPr>
+                    <w:ilvl w:val="0"/>
+                    <w:numId w:val="2"/>
+                  </w:numPr>
+                  <w:rPr>
+                    <w:b/>
+                    <w:bCs/>
+                  </w:rPr>
+                </w:pPr>
+                <w:r>
+                  <w:rPr>
+                    <w:b/>
+                    <w:bCs/>
+                  </w:rPr>
+                  <w:t>Practicing Simulation tools</w:t>
+                </w:r>
+              </w:p>
+              <w:p>
+                <w:pPr>
+                  <w:pStyle w:val="ListParagraph"/>
+                  <w:numPr>
+                    <w:ilvl w:val="0"/>
+                    <w:numId w:val="2"/>
+                  </w:numPr>
+                  <w:rPr>
+                    <w:b/>
+                    <w:bCs/>
+                  </w:rPr>
+                </w:pPr>
+                <w:r>
+                  <w:rPr>
+                    <w:b/>
+                    <w:bCs/>
+                  </w:rPr>
+                  <w:t>Writing Scientific Reports &amp; Posters</w:t>
+                </w:r>
+              </w:p>
+              <w:p>
+                <w:pPr>
+                  <w:pStyle w:val="ListParagraph"/>
+                  <w:numPr>
+                    <w:ilvl w:val="0"/>
+                    <w:numId w:val="2"/>
+                  </w:numPr>
+                  <w:rPr>
+                    <w:b/>
+                    <w:bCs/>
+                  </w:rPr>
+                </w:pPr>
+                <w:r>
+                  <w:rPr>
+                    <w:b/>
+                    <w:bCs/>
+                  </w:rPr>
+                  <w:t>Communication Skills</w:t>
                 </w:r>
               </w:p>
             </w:tc>
@@ -1637,6 +1783,13 @@
       </w:tr>
     </w:tbl>
     <w:p>
+      <w:pPr>
+        <w:rPr>
+          <w:rFonts w:hint="cs"/>
+          <w:rtl/>
+          <w:lang w:bidi="ar-EG"/>
+        </w:rPr>
+      </w:pPr>
       <w:r>
         <w:br w:type="page"/>
       </w:r>
@@ -1970,7 +2123,6 @@
             <w:placeholder>
               <w:docPart w:val="6B19AC7DDFB542A89574C0BFB47FD271"/>
             </w:placeholder>
-            <w:showingPlcHdr/>
           </w:sdtPr>
           <w:sdtEndPr/>
           <w:sdtContent>
@@ -1989,16 +2141,152 @@
               <w:p>
                 <w:pPr>
                   <w:spacing w:before="40" w:after="40"/>
+                </w:pPr>
+                <w:r>
+                  <w:t>After doing the experiment with the data set and analyzing the results in</w:t>
+                </w:r>
+                <w:r>
+                  <w:t xml:space="preserve"> the </w:t>
+                </w:r>
+                <w:r>
                   <w:rPr>
-                    <w:rFonts w:asciiTheme="majorBidi" w:hAnsiTheme="majorBidi" w:cstheme="majorBidi"/>
+                    <w:b/>
+                    <w:bCs/>
+                  </w:rPr>
+                  <w:t>main results</w:t>
+                </w:r>
+                <w:r>
+                  <w:t xml:space="preserve">, </w:t>
+                </w:r>
+                <w:r>
+                  <w:t>w</w:t>
+                </w:r>
+                <w:r>
+                  <w:t>e concluded that:</w:t>
+                </w:r>
+              </w:p>
+              <w:p>
+                <w:pPr>
+                  <w:pStyle w:val="ListParagraph"/>
+                  <w:numPr>
+                    <w:ilvl w:val="0"/>
+                    <w:numId w:val="6"/>
+                  </w:numPr>
+                  <w:spacing w:before="40" w:after="40"/>
+                  <w:rPr>
+                    <w:rFonts w:ascii="TimesNewRomanPSMT" w:hAnsi="TimesNewRomanPSMT"/>
+                    <w:color w:val="000000"/>
+                    <w:sz w:val="22"/>
+                    <w:szCs w:val="22"/>
                   </w:rPr>
                 </w:pPr>
                 <w:r>
                   <w:rPr>
-                    <w:rStyle w:val="PlaceholderText"/>
-                    <w:rFonts w:eastAsiaTheme="minorHAnsi"/>
+                    <w:rFonts w:ascii="TimesNewRomanPSMT" w:hAnsi="TimesNewRomanPSMT"/>
+                    <w:color w:val="000000"/>
+                    <w:sz w:val="22"/>
+                    <w:szCs w:val="22"/>
                   </w:rPr>
-                  <w:t>Text.</w:t>
+                  <w:t>The Wavelet method is obviously the best method.</w:t>
+                </w:r>
+              </w:p>
+              <w:p>
+                <w:pPr>
+                  <w:pStyle w:val="ListParagraph"/>
+                  <w:numPr>
+                    <w:ilvl w:val="0"/>
+                    <w:numId w:val="6"/>
+                  </w:numPr>
+                  <w:spacing w:before="40" w:after="40"/>
+                  <w:rPr>
+                    <w:rFonts w:ascii="TimesNewRomanPSMT" w:hAnsi="TimesNewRomanPSMT"/>
+                    <w:color w:val="000000"/>
+                    <w:sz w:val="22"/>
+                    <w:szCs w:val="22"/>
+                  </w:rPr>
+                </w:pPr>
+                <w:r>
+                  <w:rPr>
+                    <w:rFonts w:ascii="TimesNewRomanPSMT" w:hAnsi="TimesNewRomanPSMT"/>
+                    <w:color w:val="000000"/>
+                    <w:sz w:val="22"/>
+                    <w:szCs w:val="22"/>
+                  </w:rPr>
+                  <w:t>The difference between FIR and IIR is not as much, but the FIR is better.</w:t>
+                </w:r>
+              </w:p>
+              <w:p>
+                <w:pPr>
+                  <w:pStyle w:val="ListParagraph"/>
+                  <w:numPr>
+                    <w:ilvl w:val="0"/>
+                    <w:numId w:val="6"/>
+                  </w:numPr>
+                  <w:spacing w:before="40" w:after="40"/>
+                  <w:rPr>
+                    <w:rFonts w:ascii="TimesNewRomanPSMT" w:hAnsi="TimesNewRomanPSMT"/>
+                    <w:color w:val="000000"/>
+                    <w:sz w:val="22"/>
+                    <w:szCs w:val="22"/>
+                  </w:rPr>
+                </w:pPr>
+                <w:r>
+                  <w:rPr>
+                    <w:rFonts w:ascii="TimesNewRomanPSMT" w:hAnsi="TimesNewRomanPSMT"/>
+                    <w:color w:val="000000"/>
+                    <w:sz w:val="22"/>
+                    <w:szCs w:val="22"/>
+                  </w:rPr>
+                  <w:t>Highest performance is achieved at normal frequency that ranges from (40-60) kHz.</w:t>
+                </w:r>
+              </w:p>
+              <w:p>
+                <w:pPr>
+                  <w:spacing w:before="40" w:after="40"/>
+                  <w:rPr>
+                    <w:rFonts w:ascii="TimesNewRomanPSMT" w:hAnsi="TimesNewRomanPSMT"/>
+                    <w:color w:val="000000"/>
+                  </w:rPr>
+                </w:pPr>
+              </w:p>
+              <w:p>
+                <w:pPr>
+                  <w:spacing w:before="40" w:after="40"/>
+                  <w:rPr>
+                    <w:rFonts w:ascii="TimesNewRomanPSMT" w:hAnsi="TimesNewRomanPSMT"/>
+                    <w:color w:val="000000"/>
+                  </w:rPr>
+                </w:pPr>
+                <w:r>
+                  <w:rPr>
+                    <w:rFonts w:ascii="TimesNewRomanPSMT" w:hAnsi="TimesNewRomanPSMT"/>
+                    <w:color w:val="000000"/>
+                  </w:rPr>
+                  <w:t xml:space="preserve">So, we recommend to use the </w:t>
+                </w:r>
+                <w:r>
+                  <w:rPr>
+                    <w:rFonts w:ascii="TimesNewRomanPS-BoldMT" w:hAnsi="TimesNewRomanPS-BoldMT"/>
+                    <w:b/>
+                    <w:bCs/>
+                    <w:color w:val="000000"/>
+                  </w:rPr>
+                  <w:t xml:space="preserve">Wavelet </w:t>
+                </w:r>
+                <w:r>
+                  <w:rPr>
+                    <w:rFonts w:ascii="TimesNewRomanPSMT" w:hAnsi="TimesNewRomanPSMT"/>
+                    <w:color w:val="000000"/>
+                  </w:rPr>
+                  <w:t>frequency with normal-frequency audio</w:t>
+                </w:r>
+                <w:r>
+                  <w:rPr>
+                    <w:rFonts w:ascii="TimesNewRomanPSMT" w:hAnsi="TimesNewRomanPSMT"/>
+                    <w:color w:val="000000"/>
+                  </w:rPr>
+                  <w:br/>
+                  <w:t>files to get the best performance</w:t>
                 </w:r>
               </w:p>
             </w:tc>
@@ -2113,8 +2401,6 @@
                       </w:rPr>
                       <w:t xml:space="preserve"> </w:t>
                     </w:r>
-                    <w:bookmarkStart w:id="1" w:name="_GoBack"/>
-                    <w:bookmarkEnd w:id="1"/>
                     <w:r>
                       <w:rPr>
                         <w:rStyle w:val="fontstyle21"/>
@@ -2257,7 +2543,6 @@
                 <w:placeholder>
                   <w:docPart w:val="E0E604795E80482986D8BDF39A08A3C7"/>
                 </w:placeholder>
-                <w:showingPlcHdr/>
               </w:sdtPr>
               <w:sdtEndPr/>
               <w:sdtContent>
@@ -2274,26 +2559,175 @@
                   </w:tcPr>
                   <w:p>
                     <w:pPr>
-                      <w:pStyle w:val="ListParagraph"/>
                       <w:tabs>
                         <w:tab w:val="left" w:pos="3336"/>
                         <w:tab w:val="left" w:pos="5928"/>
                       </w:tabs>
                       <w:spacing w:before="40" w:after="40"/>
+                      <w:rPr>
+                        <w:color w:val="000000"/>
+                      </w:rPr>
                     </w:pPr>
                     <w:r>
-                      <w:rPr>
-                        <w:rStyle w:val="PlaceholderText"/>
-                        <w:rFonts w:eastAsiaTheme="minorHAnsi"/>
-                      </w:rPr>
-                      <w:t>T</w:t>
-                    </w:r>
-                    <w:r>
-                      <w:rPr>
-                        <w:rStyle w:val="PlaceholderText"/>
-                        <w:rFonts w:eastAsiaTheme="minorHAnsi"/>
-                      </w:rPr>
-                      <w:t>ext.</w:t>
+                      <w:t>I</w:t>
+                    </w:r>
+                    <w:r>
+                      <w:rPr>
+                        <w:color w:val="000000"/>
+                      </w:rPr>
+                      <w:t xml:space="preserve">f we have more time, we will test some other </w:t>
+                    </w:r>
+                    <w:r>
+                      <w:rPr>
+                        <w:b/>
+                        <w:bCs/>
+                        <w:color w:val="000000"/>
+                      </w:rPr>
+                      <w:t>IIR</w:t>
+                    </w:r>
+                    <w:r>
+                      <w:rPr>
+                        <w:b/>
+                        <w:bCs/>
+                        <w:color w:val="000000"/>
+                      </w:rPr>
+                      <w:t xml:space="preserve"> </w:t>
+                    </w:r>
+                    <w:r>
+                      <w:rPr>
+                        <w:color w:val="000000"/>
+                      </w:rPr>
+                      <w:t>filter techniques that may be more accurate. We</w:t>
+                    </w:r>
+                    <w:r>
+                      <w:rPr>
+                        <w:color w:val="000000"/>
+                      </w:rPr>
+                      <w:t xml:space="preserve"> </w:t>
+                    </w:r>
+                    <w:r>
+                      <w:rPr>
+                        <w:color w:val="000000"/>
+                      </w:rPr>
+                      <w:t>have already tested one design technique, the</w:t>
+                    </w:r>
+                    <w:r>
+                      <w:rPr>
+                        <w:color w:val="000000"/>
+                      </w:rPr>
+                      <w:t xml:space="preserve"> </w:t>
+                    </w:r>
+                    <w:r>
+                      <w:rPr>
+                        <w:color w:val="000000"/>
+                      </w:rPr>
+                      <w:t>Bilinear Transform.</w:t>
+                    </w:r>
+                  </w:p>
+                  <w:p>
+                    <w:pPr>
+                      <w:tabs>
+                        <w:tab w:val="left" w:pos="3336"/>
+                        <w:tab w:val="left" w:pos="5928"/>
+                      </w:tabs>
+                      <w:spacing w:before="40" w:after="40"/>
+                      <w:rPr>
+                        <w:color w:val="000000"/>
+                      </w:rPr>
+                    </w:pPr>
+                  </w:p>
+                  <w:p>
+                    <w:pPr>
+                      <w:tabs>
+                        <w:tab w:val="left" w:pos="3336"/>
+                        <w:tab w:val="left" w:pos="5928"/>
+                      </w:tabs>
+                      <w:spacing w:before="40" w:after="40"/>
+                      <w:rPr>
+                        <w:color w:val="000000"/>
+                      </w:rPr>
+                    </w:pPr>
+                    <w:r>
+                      <w:rPr>
+                        <w:color w:val="000000"/>
+                      </w:rPr>
+                      <w:t>We also have two others:</w:t>
+                    </w:r>
+                  </w:p>
+                  <w:p>
+                    <w:pPr>
+                      <w:tabs>
+                        <w:tab w:val="left" w:pos="3336"/>
+                        <w:tab w:val="left" w:pos="5928"/>
+                      </w:tabs>
+                      <w:spacing w:before="40" w:after="40"/>
+                      <w:rPr>
+                        <w:color w:val="000000"/>
+                      </w:rPr>
+                    </w:pPr>
+                    <w:r>
+                      <w:rPr>
+                        <w:color w:val="000000"/>
+                      </w:rPr>
+                      <w:t>Impulse Invariance and Step Invariance.</w:t>
+                    </w:r>
+                  </w:p>
+                  <w:p>
+                    <w:pPr>
+                      <w:tabs>
+                        <w:tab w:val="left" w:pos="3336"/>
+                        <w:tab w:val="left" w:pos="5928"/>
+                      </w:tabs>
+                      <w:spacing w:before="40" w:after="40"/>
+                      <w:rPr>
+                        <w:color w:val="000000"/>
+                      </w:rPr>
+                    </w:pPr>
+                  </w:p>
+                  <w:p>
+                    <w:pPr>
+                      <w:tabs>
+                        <w:tab w:val="left" w:pos="3336"/>
+                        <w:tab w:val="left" w:pos="5928"/>
+                      </w:tabs>
+                      <w:spacing w:before="40" w:after="40"/>
+                      <w:rPr>
+                        <w:color w:val="000000"/>
+                      </w:rPr>
+                    </w:pPr>
+                    <w:r>
+                      <w:rPr>
+                        <w:color w:val="000000"/>
+                      </w:rPr>
+                      <w:t>Additionally, we</w:t>
+                    </w:r>
+                    <w:bookmarkStart w:id="1" w:name="_GoBack"/>
+                    <w:bookmarkEnd w:id="1"/>
+                    <w:r>
+                      <w:rPr>
+                        <w:color w:val="000000"/>
+                      </w:rPr>
+                      <w:t xml:space="preserve"> could test another algorithm, the</w:t>
+                    </w:r>
+                    <w:r>
+                      <w:rPr>
+                        <w:color w:val="000000"/>
+                      </w:rPr>
+                      <w:t xml:space="preserve"> </w:t>
+                    </w:r>
+                    <w:r>
+                      <w:rPr>
+                        <w:color w:val="000000"/>
+                      </w:rPr>
+                      <w:t xml:space="preserve">Adaptive </w:t>
+                    </w:r>
+                    <w:r>
+                      <w:rPr>
+                        <w:b/>
+                        <w:bCs/>
+                        <w:color w:val="000000"/>
+                      </w:rPr>
+                      <w:t>LMS</w:t>
                     </w:r>
                   </w:p>
                 </w:tc>
@@ -2514,6 +2948,119 @@
 <file path=word/numbering.xml><?xml version="1.0" encoding="utf-8"?>
 <w:numbering xmlns:wpc="http://schemas.microsoft.com/office/word/2010/wordprocessingCanvas" xmlns:cx="http://schemas.microsoft.com/office/drawing/2014/chartex" xmlns:cx1="http://schemas.microsoft.com/office/drawing/2015/9/8/chartex" xmlns:cx2="http://schemas.microsoft.com/office/drawing/2015/10/21/chartex" xmlns:cx3="http://schemas.microsoft.com/office/drawing/2016/5/9/chartex" xmlns:cx4="http://schemas.microsoft.com/office/drawing/2016/5/10/chartex" xmlns:cx5="http://schemas.microsoft.com/office/drawing/2016/5/11/chartex" xmlns:cx6="http://schemas.microsoft.com/office/drawing/2016/5/12/chartex" xmlns:cx7="http://schemas.microsoft.com/office/drawing/2016/5/13/chartex" xmlns:cx8="http://schemas.microsoft.com/office/drawing/2016/5/14/chartex" xmlns:mc="http://schemas.openxmlformats.org/markup-compatibility/2006" xmlns:aink="http://schemas.microsoft.com/office/drawing/2016/ink" xmlns:am3d="http://schemas.microsoft.com/office/drawing/2017/model3d" xmlns:o="urn:schemas-microsoft-com:office:office" xmlns:r="http://schemas.openxmlformats.org/officeDocument/2006/relationships" xmlns:m="http://schemas.openxmlformats.org/officeDocument/2006/math" xmlns:v="urn:schemas-microsoft-com:vml" xmlns:wp14="http://schemas.microsoft.com/office/word/2010/wordprocessingDrawing" xmlns:wp="http://schemas.openxmlformats.org/drawingml/2006/wordprocessingDrawing" xmlns:w10="urn:schemas-microsoft-com:office:word" xmlns:w="http://schemas.openxmlformats.org/wordprocessingml/2006/main" xmlns:w14="http://schemas.microsoft.com/office/word/2010/wordml" xmlns:w15="http://schemas.microsoft.com/office/word/2012/wordml" xmlns:w16cid="http://schemas.microsoft.com/office/word/2016/wordml/cid" xmlns:w16se="http://schemas.microsoft.com/office/word/2015/wordml/symex" xmlns:wpg="http://schemas.microsoft.com/office/word/2010/wordprocessingGroup" xmlns:wpi="http://schemas.microsoft.com/office/word/2010/wordprocessingInk" xmlns:wne="http://schemas.microsoft.com/office/word/2006/wordml" xmlns:wps="http://schemas.microsoft.com/office/word/2010/wordprocessingShape" mc:Ignorable="w14 w15 w16se w16cid wp14">
   <w:abstractNum w:abstractNumId="0" w15:restartNumberingAfterBreak="0">
+    <w:nsid w:val="404A27EA"/>
+    <w:multiLevelType w:val="hybridMultilevel"/>
+    <w:tmpl w:val="12268B78"/>
+    <w:lvl w:ilvl="0" w:tplc="04090001">
+      <w:start w:val="1"/>
+      <w:numFmt w:val="bullet"/>
+      <w:lvlText w:val=""/>
+      <w:lvlJc w:val="left"/>
+      <w:pPr>
+        <w:ind w:left="720" w:hanging="360"/>
+      </w:pPr>
+      <w:rPr>
+        <w:rFonts w:ascii="Symbol" w:hAnsi="Symbol" w:hint="default"/>
+      </w:rPr>
+    </w:lvl>
+    <w:lvl w:ilvl="1" w:tplc="04090003" w:tentative="1">
+      <w:start w:val="1"/>
+      <w:numFmt w:val="bullet"/>
+      <w:lvlText w:val="o"/>
+      <w:lvlJc w:val="left"/>
+      <w:pPr>
+        <w:ind w:left="1440" w:hanging="360"/>
+      </w:pPr>
+      <w:rPr>
+        <w:rFonts w:ascii="Courier New" w:hAnsi="Courier New" w:cs="Courier New" w:hint="default"/>
+      </w:rPr>
+    </w:lvl>
+    <w:lvl w:ilvl="2" w:tplc="04090005" w:tentative="1">
+      <w:start w:val="1"/>
+      <w:numFmt w:val="bullet"/>
+      <w:lvlText w:val=""/>
+      <w:lvlJc w:val="left"/>
+      <w:pPr>
+        <w:ind w:left="2160" w:hanging="360"/>
+      </w:pPr>
+      <w:rPr>
+        <w:rFonts w:ascii="Wingdings" w:hAnsi="Wingdings" w:hint="default"/>
+      </w:rPr>
+    </w:lvl>
+    <w:lvl w:ilvl="3" w:tplc="04090001" w:tentative="1">
+      <w:start w:val="1"/>
+      <w:numFmt w:val="bullet"/>
+      <w:lvlText w:val=""/>
+      <w:lvlJc w:val="left"/>
+      <w:pPr>
+        <w:ind w:left="2880" w:hanging="360"/>
+      </w:pPr>
+      <w:rPr>
+        <w:rFonts w:ascii="Symbol" w:hAnsi="Symbol" w:hint="default"/>
+      </w:rPr>
+    </w:lvl>
+    <w:lvl w:ilvl="4" w:tplc="04090003" w:tentative="1">
+      <w:start w:val="1"/>
+      <w:numFmt w:val="bullet"/>
+      <w:lvlText w:val="o"/>
+      <w:lvlJc w:val="left"/>
+      <w:pPr>
+        <w:ind w:left="3600" w:hanging="360"/>
+      </w:pPr>
+      <w:rPr>
+        <w:rFonts w:ascii="Courier New" w:hAnsi="Courier New" w:cs="Courier New" w:hint="default"/>
+      </w:rPr>
+    </w:lvl>
+    <w:lvl w:ilvl="5" w:tplc="04090005" w:tentative="1">
+      <w:start w:val="1"/>
+      <w:numFmt w:val="bullet"/>
+      <w:lvlText w:val=""/>
+      <w:lvlJc w:val="left"/>
+      <w:pPr>
+        <w:ind w:left="4320" w:hanging="360"/>
+      </w:pPr>
+      <w:rPr>
+        <w:rFonts w:ascii="Wingdings" w:hAnsi="Wingdings" w:hint="default"/>
+      </w:rPr>
+    </w:lvl>
+    <w:lvl w:ilvl="6" w:tplc="04090001" w:tentative="1">
+      <w:start w:val="1"/>
+      <w:numFmt w:val="bullet"/>
+      <w:lvlText w:val=""/>
+      <w:lvlJc w:val="left"/>
+      <w:pPr>
+        <w:ind w:left="5040" w:hanging="360"/>
+      </w:pPr>
+      <w:rPr>
+        <w:rFonts w:ascii="Symbol" w:hAnsi="Symbol" w:hint="default"/>
+      </w:rPr>
+    </w:lvl>
+    <w:lvl w:ilvl="7" w:tplc="04090003" w:tentative="1">
+      <w:start w:val="1"/>
+      <w:numFmt w:val="bullet"/>
+      <w:lvlText w:val="o"/>
+      <w:lvlJc w:val="left"/>
+      <w:pPr>
+        <w:ind w:left="5760" w:hanging="360"/>
+      </w:pPr>
+      <w:rPr>
+        <w:rFonts w:ascii="Courier New" w:hAnsi="Courier New" w:cs="Courier New" w:hint="default"/>
+      </w:rPr>
+    </w:lvl>
+    <w:lvl w:ilvl="8" w:tplc="04090005" w:tentative="1">
+      <w:start w:val="1"/>
+      <w:numFmt w:val="bullet"/>
+      <w:lvlText w:val=""/>
+      <w:lvlJc w:val="left"/>
+      <w:pPr>
+        <w:ind w:left="6480" w:hanging="360"/>
+      </w:pPr>
+      <w:rPr>
+        <w:rFonts w:ascii="Wingdings" w:hAnsi="Wingdings" w:hint="default"/>
+      </w:rPr>
+    </w:lvl>
+  </w:abstractNum>
+  <w:abstractNum w:abstractNumId="1" w15:restartNumberingAfterBreak="0">
     <w:nsid w:val="5500239F"/>
     <w:multiLevelType w:val="multilevel"/>
     <w:tmpl w:val="826AAC92"/>
@@ -2626,7 +3173,120 @@
       </w:pPr>
     </w:lvl>
   </w:abstractNum>
-  <w:abstractNum w:abstractNumId="1" w15:restartNumberingAfterBreak="0">
+  <w:abstractNum w:abstractNumId="2" w15:restartNumberingAfterBreak="0">
+    <w:nsid w:val="58EC2CC3"/>
+    <w:multiLevelType w:val="hybridMultilevel"/>
+    <w:tmpl w:val="2B98F552"/>
+    <w:lvl w:ilvl="0" w:tplc="04090001">
+      <w:start w:val="1"/>
+      <w:numFmt w:val="bullet"/>
+      <w:lvlText w:val=""/>
+      <w:lvlJc w:val="left"/>
+      <w:pPr>
+        <w:ind w:left="720" w:hanging="360"/>
+      </w:pPr>
+      <w:rPr>
+        <w:rFonts w:ascii="Symbol" w:hAnsi="Symbol" w:hint="default"/>
+      </w:rPr>
+    </w:lvl>
+    <w:lvl w:ilvl="1" w:tplc="04090003" w:tentative="1">
+      <w:start w:val="1"/>
+      <w:numFmt w:val="bullet"/>
+      <w:lvlText w:val="o"/>
+      <w:lvlJc w:val="left"/>
+      <w:pPr>
+        <w:ind w:left="1440" w:hanging="360"/>
+      </w:pPr>
+      <w:rPr>
+        <w:rFonts w:ascii="Courier New" w:hAnsi="Courier New" w:cs="Courier New" w:hint="default"/>
+      </w:rPr>
+    </w:lvl>
+    <w:lvl w:ilvl="2" w:tplc="04090005" w:tentative="1">
+      <w:start w:val="1"/>
+      <w:numFmt w:val="bullet"/>
+      <w:lvlText w:val=""/>
+      <w:lvlJc w:val="left"/>
+      <w:pPr>
+        <w:ind w:left="2160" w:hanging="360"/>
+      </w:pPr>
+      <w:rPr>
+        <w:rFonts w:ascii="Wingdings" w:hAnsi="Wingdings" w:hint="default"/>
+      </w:rPr>
+    </w:lvl>
+    <w:lvl w:ilvl="3" w:tplc="04090001" w:tentative="1">
+      <w:start w:val="1"/>
+      <w:numFmt w:val="bullet"/>
+      <w:lvlText w:val=""/>
+      <w:lvlJc w:val="left"/>
+      <w:pPr>
+        <w:ind w:left="2880" w:hanging="360"/>
+      </w:pPr>
+      <w:rPr>
+        <w:rFonts w:ascii="Symbol" w:hAnsi="Symbol" w:hint="default"/>
+      </w:rPr>
+    </w:lvl>
+    <w:lvl w:ilvl="4" w:tplc="04090003" w:tentative="1">
+      <w:start w:val="1"/>
+      <w:numFmt w:val="bullet"/>
+      <w:lvlText w:val="o"/>
+      <w:lvlJc w:val="left"/>
+      <w:pPr>
+        <w:ind w:left="3600" w:hanging="360"/>
+      </w:pPr>
+      <w:rPr>
+        <w:rFonts w:ascii="Courier New" w:hAnsi="Courier New" w:cs="Courier New" w:hint="default"/>
+      </w:rPr>
+    </w:lvl>
+    <w:lvl w:ilvl="5" w:tplc="04090005" w:tentative="1">
+      <w:start w:val="1"/>
+      <w:numFmt w:val="bullet"/>
+      <w:lvlText w:val=""/>
+      <w:lvlJc w:val="left"/>
+      <w:pPr>
+        <w:ind w:left="4320" w:hanging="360"/>
+      </w:pPr>
+      <w:rPr>
+        <w:rFonts w:ascii="Wingdings" w:hAnsi="Wingdings" w:hint="default"/>
+      </w:rPr>
+    </w:lvl>
+    <w:lvl w:ilvl="6" w:tplc="04090001" w:tentative="1">
+      <w:start w:val="1"/>
+      <w:numFmt w:val="bullet"/>
+      <w:lvlText w:val=""/>
+      <w:lvlJc w:val="left"/>
+      <w:pPr>
+        <w:ind w:left="5040" w:hanging="360"/>
+      </w:pPr>
+      <w:rPr>
+        <w:rFonts w:ascii="Symbol" w:hAnsi="Symbol" w:hint="default"/>
+      </w:rPr>
+    </w:lvl>
+    <w:lvl w:ilvl="7" w:tplc="04090003" w:tentative="1">
+      <w:start w:val="1"/>
+      <w:numFmt w:val="bullet"/>
+      <w:lvlText w:val="o"/>
+      <w:lvlJc w:val="left"/>
+      <w:pPr>
+        <w:ind w:left="5760" w:hanging="360"/>
+      </w:pPr>
+      <w:rPr>
+        <w:rFonts w:ascii="Courier New" w:hAnsi="Courier New" w:cs="Courier New" w:hint="default"/>
+      </w:rPr>
+    </w:lvl>
+    <w:lvl w:ilvl="8" w:tplc="04090005" w:tentative="1">
+      <w:start w:val="1"/>
+      <w:numFmt w:val="bullet"/>
+      <w:lvlText w:val=""/>
+      <w:lvlJc w:val="left"/>
+      <w:pPr>
+        <w:ind w:left="6480" w:hanging="360"/>
+      </w:pPr>
+      <w:rPr>
+        <w:rFonts w:ascii="Wingdings" w:hAnsi="Wingdings" w:hint="default"/>
+      </w:rPr>
+    </w:lvl>
+  </w:abstractNum>
+  <w:abstractNum w:abstractNumId="3" w15:restartNumberingAfterBreak="0">
     <w:nsid w:val="5A3F63B4"/>
     <w:multiLevelType w:val="hybridMultilevel"/>
     <w:tmpl w:val="591269D8"/>
@@ -2712,7 +3372,7 @@
       </w:pPr>
     </w:lvl>
   </w:abstractNum>
-  <w:abstractNum w:abstractNumId="2" w15:restartNumberingAfterBreak="0">
+  <w:abstractNum w:abstractNumId="4" w15:restartNumberingAfterBreak="0">
     <w:nsid w:val="729504B0"/>
     <w:multiLevelType w:val="hybridMultilevel"/>
     <w:tmpl w:val="AC7E0D04"/>
@@ -2826,10 +3486,10 @@
     </w:lvl>
   </w:abstractNum>
   <w:num w:numId="1">
-    <w:abstractNumId w:val="1"/>
+    <w:abstractNumId w:val="3"/>
   </w:num>
   <w:num w:numId="2">
-    <w:abstractNumId w:val="1"/>
+    <w:abstractNumId w:val="3"/>
     <w:lvlOverride w:ilvl="0">
       <w:startOverride w:val="1"/>
     </w:lvlOverride>
@@ -2859,9 +3519,15 @@
     </w:lvlOverride>
   </w:num>
   <w:num w:numId="3">
+    <w:abstractNumId w:val="1"/>
+  </w:num>
+  <w:num w:numId="4">
+    <w:abstractNumId w:val="4"/>
+  </w:num>
+  <w:num w:numId="5">
     <w:abstractNumId w:val="0"/>
   </w:num>
-  <w:num w:numId="4">
+  <w:num w:numId="6">
     <w:abstractNumId w:val="2"/>
   </w:num>
 </w:numbering>
@@ -3573,6 +4239,21 @@
       <w:color w:val="000000"/>
       <w:sz w:val="22"/>
       <w:szCs w:val="22"/>
+    </w:rPr>
+  </w:style>
+  <w:style w:type="character" w:customStyle="1" w:styleId="fontstyle31">
+    <w:name w:val="fontstyle31"/>
+    <w:basedOn w:val="DefaultParagraphFont"/>
+    <w:rsid w:val="00815502"/>
+    <w:rPr>
+      <w:rFonts w:ascii="TimesNewRomanPS-BoldMT" w:hAnsi="TimesNewRomanPS-BoldMT" w:hint="default"/>
+      <w:b/>
+      <w:bCs/>
+      <w:i w:val="0"/>
+      <w:iCs w:val="0"/>
+      <w:color w:val="000000"/>
+      <w:sz w:val="28"/>
+      <w:szCs w:val="28"/>
     </w:rPr>
   </w:style>
 </w:styles>
@@ -4692,7 +5373,7 @@
     <w:rsid w:val="00CE5FDA"/>
     <w:rsid w:val="00D13A04"/>
     <w:rsid w:val="00DD7515"/>
-    <w:rsid w:val="00E172BC"/>
+    <w:rsid w:val="00E35B4C"/>
     <w:rsid w:val="00EF7A17"/>
     <w:rsid w:val="00F90303"/>
     <w:rsid w:val="00FD2F23"/>
@@ -6030,7 +6711,7 @@
 </file>
 
 <file path=customXml/itemProps1.xml><?xml version="1.0" encoding="utf-8"?>
-<ds:datastoreItem xmlns:ds="http://schemas.openxmlformats.org/officeDocument/2006/customXml" ds:itemID="{53CAEB5F-6CED-419A-A714-50A2DE9FF12E}">
+<ds:datastoreItem xmlns:ds="http://schemas.openxmlformats.org/officeDocument/2006/customXml" ds:itemID="{82B25C7C-C12B-4B02-AAA8-1CC541042D7F}">
   <ds:schemaRefs>
     <ds:schemaRef ds:uri="http://schemas.openxmlformats.org/officeDocument/2006/bibliography"/>
   </ds:schemaRefs>

</xml_diff>